<commit_message>
Update What the Function Rules
</commit_message>
<xml_diff>
--- a/data/events/WhatTheFunctionRules.docx
+++ b/data/events/WhatTheFunctionRules.docx
@@ -1,19 +1,19 @@
 
 <file path=word/document.xml><?xml version="1.0" encoding="utf-8"?>
-<w:document xmlns:r="http://schemas.openxmlformats.org/officeDocument/2006/relationships" xmlns:wp="http://schemas.openxmlformats.org/drawingml/2006/wordprocessingDrawing" xmlns:w="http://schemas.openxmlformats.org/wordprocessingml/2006/main" xmlns:w10="urn:schemas-microsoft-com:office:word" xmlns:w14="http://schemas.microsoft.com/office/word/2010/wordml" xmlns:wps="http://schemas.microsoft.com/office/word/2010/wordprocessingShape" xmlns:wpg="http://schemas.microsoft.com/office/word/2010/wordprocessingGroup" xmlns:mc="http://schemas.openxmlformats.org/markup-compatibility/2006" xmlns:v="urn:schemas-microsoft-com:vml" xmlns:o="urn:schemas-microsoft-com:office:office" xmlns:m="http://schemas.openxmlformats.org/officeDocument/2006/math" mc:Ignorable="w14">
+<w:document xmlns:wpc="http://schemas.microsoft.com/office/word/2010/wordprocessingCanvas" xmlns:mc="http://schemas.openxmlformats.org/markup-compatibility/2006" xmlns:o="urn:schemas-microsoft-com:office:office" xmlns:r="http://schemas.openxmlformats.org/officeDocument/2006/relationships" xmlns:m="http://schemas.openxmlformats.org/officeDocument/2006/math" xmlns:v="urn:schemas-microsoft-com:vml" xmlns:wp14="http://schemas.microsoft.com/office/word/2010/wordprocessingDrawing" xmlns:wp="http://schemas.openxmlformats.org/drawingml/2006/wordprocessingDrawing" xmlns:w10="urn:schemas-microsoft-com:office:word" xmlns:w="http://schemas.openxmlformats.org/wordprocessingml/2006/main" xmlns:w14="http://schemas.microsoft.com/office/word/2010/wordml" xmlns:wpg="http://schemas.microsoft.com/office/word/2010/wordprocessingGroup" xmlns:wpi="http://schemas.microsoft.com/office/word/2010/wordprocessingInk" xmlns:wne="http://schemas.microsoft.com/office/word/2006/wordml" xmlns:wps="http://schemas.microsoft.com/office/word/2010/wordprocessingShape" mc:Ignorable="w14 wp14">
   <w:body>
     <w:p>
       <w:pPr>
         <w:pStyle w:val="Body"/>
         <w:jc w:val="center"/>
       </w:pPr>
-      <w:r>
-        <w:rPr>
-          <w:b w:val="1"/>
-          <w:bCs w:val="1"/>
-          <w:u w:color="3366ff"/>
-          <w:rtl w:val="0"/>
-          <w:lang w:val="en-US"/>
+      <w:bookmarkStart w:id="0" w:name="_GoBack"/>
+      <w:bookmarkEnd w:id="0"/>
+      <w:r>
+        <w:rPr>
+          <w:b/>
+          <w:bCs/>
+          <w:u w:color="3366FF"/>
         </w:rPr>
         <w:t>WHAT THE FUNCTION</w:t>
       </w:r>
@@ -39,77 +39,58 @@
       </w:pPr>
       <w:r>
         <w:rPr>
-          <w:b w:val="1"/>
-          <w:bCs w:val="1"/>
+          <w:b/>
+          <w:bCs/>
           <w:u w:val="single"/>
-          <w:rtl w:val="0"/>
           <w:lang w:val="it-IT"/>
         </w:rPr>
         <w:t>DESCRIPTI</w:t>
       </w:r>
       <w:r>
         <w:rPr>
-          <w:b w:val="1"/>
-          <w:bCs w:val="1"/>
-          <w:color w:val="000000"/>
+          <w:b/>
+          <w:bCs/>
           <w:u w:val="single"/>
-          <w:rtl w:val="0"/>
           <w:lang w:val="de-DE"/>
         </w:rPr>
         <w:t>ON</w:t>
       </w:r>
       <w:r>
         <w:rPr>
-          <w:b w:val="1"/>
-          <w:bCs w:val="1"/>
-          <w:color w:val="000000"/>
-          <w:rtl w:val="0"/>
+          <w:b/>
+          <w:bCs/>
         </w:rPr>
         <w:t xml:space="preserve">: </w:t>
       </w:r>
       <w:r>
         <w:rPr>
-          <w:color w:val="000000"/>
-          <w:u w:color="3366ff"/>
-          <w:rtl w:val="0"/>
-          <w:lang w:val="en-US"/>
+          <w:u w:color="3366FF"/>
         </w:rPr>
         <w:t>Teams will, given code fragments in the Python programming language, answer questions about the code, using concepts from both math and computer science</w:t>
       </w:r>
       <w:r>
         <w:rPr>
-          <w:color w:val="000000"/>
-          <w:u w:color="3366ff"/>
-          <w:rtl w:val="0"/>
+          <w:u w:color="3366FF"/>
         </w:rPr>
         <w:t xml:space="preserve">. </w:t>
       </w:r>
       <w:r>
         <w:rPr>
-          <w:color w:val="000000"/>
-          <w:u w:color="3366ff"/>
-          <w:rtl w:val="0"/>
-          <w:lang w:val="en-US"/>
+          <w:u w:color="3366FF"/>
         </w:rPr>
         <w:t xml:space="preserve">There is an emphasis on </w:t>
       </w:r>
       <w:r>
         <w:rPr>
-          <w:b w:val="1"/>
-          <w:bCs w:val="1"/>
-          <w:color w:val="000000"/>
-          <w:u w:color="3366ff"/>
-          <w:rtl w:val="0"/>
-          <w:lang w:val="en-US"/>
+          <w:b/>
+          <w:bCs/>
+          <w:u w:color="3366FF"/>
         </w:rPr>
         <w:t>functions and lambda expressions</w:t>
       </w:r>
       <w:r>
         <w:rPr>
-          <w:color w:val="000000"/>
-          <w:u w:color="3366ff"/>
-          <w:rtl w:val="0"/>
-          <w:lang w:val="en-US"/>
+          <w:u w:color="3366FF"/>
         </w:rPr>
         <w:t>.</w:t>
       </w:r>
@@ -118,91 +99,94 @@
       <w:pPr>
         <w:pStyle w:val="Body"/>
         <w:spacing w:after="120"/>
-        <w:ind w:left="288" w:firstLine="0"/>
+        <w:ind w:left="288"/>
         <w:jc w:val="both"/>
       </w:pPr>
       <w:r>
         <w:rPr>
-          <w:b w:val="1"/>
-          <w:bCs w:val="1"/>
-          <w:color w:val="000000"/>
+          <w:b/>
+          <w:bCs/>
           <w:u w:val="single"/>
-          <w:rtl w:val="0"/>
-          <w:lang w:val="en-US"/>
-        </w:rPr>
-        <w:t>A TEAM OF UP TO</w:t>
-      </w:r>
-      <w:r>
-        <w:rPr>
-          <w:b w:val="1"/>
-          <w:bCs w:val="1"/>
-          <w:color w:val="000000"/>
-          <w:rtl w:val="0"/>
+        </w:rPr>
+        <w:t xml:space="preserve">A TEAM OF </w:t>
+      </w:r>
+      <w:r>
+        <w:rPr>
+          <w:b/>
+          <w:bCs/>
+          <w:u w:val="single"/>
+        </w:rPr>
+        <w:t>UP TO</w:t>
+      </w:r>
+      <w:r>
+        <w:rPr>
+          <w:b/>
+          <w:bCs/>
         </w:rPr>
         <w:t>:</w:t>
       </w:r>
       <w:r>
         <w:rPr>
-          <w:b w:val="1"/>
-          <w:bCs w:val="1"/>
-          <w:color w:val="000000"/>
-          <w:rtl w:val="0"/>
-          <w:lang w:val="en-US"/>
+          <w:b/>
+          <w:bCs/>
         </w:rPr>
         <w:t xml:space="preserve"> </w:t>
       </w:r>
       <w:r>
-        <w:rPr>
-          <w:color w:val="000000"/>
-          <w:rtl w:val="0"/>
-          <w:lang w:val="en-US"/>
-        </w:rPr>
         <w:t>2</w:t>
       </w:r>
       <w:r>
         <w:rPr>
-          <w:color w:val="000000"/>
-          <w:u w:color="3366ff"/>
+          <w:u w:color="3366FF"/>
         </w:rPr>
         <w:tab/>
+      </w:r>
+      <w:r>
+        <w:rPr>
+          <w:u w:color="3366FF"/>
+        </w:rPr>
         <w:tab/>
+      </w:r>
+      <w:r>
+        <w:rPr>
+          <w:u w:color="3366FF"/>
+        </w:rPr>
         <w:tab/>
+      </w:r>
+      <w:r>
+        <w:rPr>
+          <w:u w:color="3366FF"/>
+        </w:rPr>
         <w:tab/>
+      </w:r>
+      <w:r>
+        <w:rPr>
+          <w:u w:color="3366FF"/>
+        </w:rPr>
         <w:tab/>
       </w:r>
       <w:r>
         <w:rPr>
-          <w:b w:val="1"/>
-          <w:bCs w:val="1"/>
-          <w:color w:val="000000"/>
+          <w:b/>
+          <w:bCs/>
           <w:u w:val="single"/>
-          <w:rtl w:val="0"/>
           <w:lang w:val="de-DE"/>
         </w:rPr>
         <w:t>EVENT TIME</w:t>
       </w:r>
       <w:r>
         <w:rPr>
-          <w:b w:val="1"/>
-          <w:bCs w:val="1"/>
-          <w:color w:val="000000"/>
-          <w:rtl w:val="0"/>
+          <w:b/>
+          <w:bCs/>
         </w:rPr>
         <w:t>:</w:t>
       </w:r>
       <w:r>
-        <w:rPr>
-          <w:color w:val="000000"/>
-          <w:rtl w:val="0"/>
-        </w:rPr>
         <w:t xml:space="preserve"> </w:t>
       </w:r>
       <w:r>
         <w:rPr>
-          <w:color w:val="000000"/>
-          <w:u w:color="3366ff"/>
-          <w:rtl w:val="0"/>
-          <w:lang w:val="en-US"/>
+          <w:u w:color="3366FF"/>
         </w:rPr>
         <w:t>50 minutes</w:t>
       </w:r>
@@ -216,35 +200,26 @@
         </w:numPr>
         <w:jc w:val="both"/>
         <w:rPr>
-          <w:color w:val="000000"/>
           <w:lang w:val="de-DE"/>
         </w:rPr>
       </w:pPr>
       <w:r>
         <w:rPr>
-          <w:b w:val="1"/>
-          <w:bCs w:val="1"/>
-          <w:color w:val="000000"/>
+          <w:b/>
+          <w:bCs/>
           <w:u w:val="single"/>
-          <w:rtl w:val="0"/>
           <w:lang w:val="de-DE"/>
         </w:rPr>
         <w:t>EVENT PARAMETERS</w:t>
       </w:r>
       <w:r>
         <w:rPr>
-          <w:b w:val="1"/>
-          <w:bCs w:val="1"/>
-          <w:color w:val="000000"/>
-          <w:rtl w:val="0"/>
+          <w:b/>
+          <w:bCs/>
         </w:rPr>
         <w:t>:</w:t>
       </w:r>
       <w:r>
-        <w:rPr>
-          <w:color w:val="000000"/>
-          <w:rtl w:val="0"/>
-        </w:rPr>
         <w:t xml:space="preserve"> </w:t>
       </w:r>
     </w:p>
@@ -256,56 +231,21 @@
           <w:numId w:val="2"/>
         </w:numPr>
         <w:jc w:val="both"/>
-        <w:rPr>
-          <w:color w:val="000000"/>
-          <w:lang w:val="en-US"/>
-        </w:rPr>
-      </w:pPr>
-      <w:r>
-        <w:rPr>
-          <w:color w:val="000000"/>
-          <w:rtl w:val="0"/>
-          <w:lang w:val="en-US"/>
-        </w:rPr>
+      </w:pPr>
+      <w:r>
         <w:t>Each team may bring one 8.5</w:t>
       </w:r>
       <w:r>
-        <w:rPr>
-          <w:color w:val="000000"/>
-          <w:rtl w:val="0"/>
-        </w:rPr>
         <w:t xml:space="preserve">” </w:t>
       </w:r>
       <w:r>
-        <w:rPr>
-          <w:color w:val="000000"/>
-          <w:rtl w:val="0"/>
-          <w:lang w:val="en-US"/>
-        </w:rPr>
         <w:t>x 11</w:t>
       </w:r>
       <w:r>
-        <w:rPr>
-          <w:color w:val="000000"/>
-          <w:rtl w:val="0"/>
-        </w:rPr>
         <w:t xml:space="preserve">” </w:t>
       </w:r>
       <w:r>
-        <w:rPr>
-          <w:color w:val="000000"/>
-          <w:rtl w:val="0"/>
-          <w:lang w:val="en-US"/>
-        </w:rPr>
-        <w:t>sheet of paper</w:t>
-      </w:r>
-      <w:r>
-        <w:rPr>
-          <w:color w:val="000000"/>
-          <w:rtl w:val="0"/>
-          <w:lang w:val="en-US"/>
-        </w:rPr>
-        <w:t xml:space="preserve">, with any desired information on both sides of the paper. </w:t>
+        <w:t xml:space="preserve">sheet of paper, with any desired information on both sides of the paper. </w:t>
       </w:r>
     </w:p>
     <w:p>
@@ -316,23 +256,11 @@
           <w:numId w:val="2"/>
         </w:numPr>
         <w:jc w:val="both"/>
-        <w:rPr>
-          <w:lang w:val="en-US"/>
-        </w:rPr>
-      </w:pPr>
-      <w:r>
-        <w:rPr>
-          <w:color w:val="000000"/>
-          <w:rtl w:val="0"/>
-          <w:lang w:val="en-US"/>
-        </w:rPr>
+      </w:pPr>
+      <w:r>
         <w:t xml:space="preserve">Scratch paper will be provided by </w:t>
       </w:r>
       <w:r>
-        <w:rPr>
-          <w:rtl w:val="0"/>
-          <w:lang w:val="en-US"/>
-        </w:rPr>
         <w:t>the event supervisor.</w:t>
       </w:r>
     </w:p>
@@ -344,16 +272,12 @@
           <w:numId w:val="2"/>
         </w:numPr>
         <w:jc w:val="both"/>
-        <w:rPr>
-          <w:lang w:val="en-US"/>
-        </w:rPr>
-      </w:pPr>
-      <w:r>
-        <w:rPr>
-          <w:rtl w:val="0"/>
-          <w:lang w:val="en-US"/>
-        </w:rPr>
-        <w:t>The test will be conducted on paper, without the use of computers. Competitors may not bring any electronic devices into the testing room, including phones, computers, calculators, and smart watches.</w:t>
+      </w:pPr>
+      <w:r>
+        <w:t>The test will be conducted on paper,</w:t>
+      </w:r>
+      <w:r>
+        <w:t xml:space="preserve"> without the use of computers. Competitors may not bring any electronic devices into the testing room, including phones, computers, calculators, and smart watches.</w:t>
       </w:r>
     </w:p>
     <w:p>
@@ -365,19 +289,14 @@
         </w:numPr>
         <w:jc w:val="both"/>
         <w:rPr>
-          <w:color w:val="000000"/>
           <w:u w:val="single"/>
-          <w:lang w:val="en-US"/>
-        </w:rPr>
-      </w:pPr>
-      <w:r>
-        <w:rPr>
-          <w:b w:val="1"/>
-          <w:bCs w:val="1"/>
-          <w:color w:val="000000"/>
+        </w:rPr>
+      </w:pPr>
+      <w:r>
+        <w:rPr>
+          <w:b/>
+          <w:bCs/>
           <w:u w:val="single"/>
-          <w:rtl w:val="0"/>
-          <w:lang w:val="en-US"/>
         </w:rPr>
         <w:t>THE COMPETITION:</w:t>
       </w:r>
@@ -390,16 +309,12 @@
           <w:numId w:val="2"/>
         </w:numPr>
         <w:jc w:val="both"/>
-        <w:rPr>
-          <w:lang w:val="en-US"/>
-        </w:rPr>
-      </w:pPr>
-      <w:r>
-        <w:rPr>
-          <w:rtl w:val="0"/>
-          <w:lang w:val="en-US"/>
-        </w:rPr>
-        <w:t>Teams will not be required to write code, aside from small fragments (up to a line long)</w:t>
+      </w:pPr>
+      <w:r>
+        <w:t>Teams will not be required to write code, aside from small fragments (up to</w:t>
+      </w:r>
+      <w:r>
+        <w:t xml:space="preserve"> a line long)</w:t>
       </w:r>
     </w:p>
     <w:p>
@@ -410,16 +325,9 @@
           <w:numId w:val="2"/>
         </w:numPr>
         <w:jc w:val="both"/>
-        <w:rPr>
-          <w:lang w:val="en-US"/>
-        </w:rPr>
-      </w:pPr>
-      <w:r>
-        <w:rPr>
-          <w:rtl w:val="0"/>
-          <w:lang w:val="en-US"/>
-        </w:rPr>
-        <w:t>Questions will require knowledge of basic Python syntax, in addition to the following:</w:t>
+      </w:pPr>
+      <w:r>
+        <w:t>Questions will require knowledge of basic Python syntax, including to the following:</w:t>
       </w:r>
     </w:p>
     <w:p>
@@ -430,22 +338,13 @@
           <w:numId w:val="2"/>
         </w:numPr>
         <w:jc w:val="both"/>
-        <w:rPr>
-          <w:lang w:val="en-US"/>
-        </w:rPr>
-      </w:pPr>
-      <w:r>
-        <w:rPr>
-          <w:rtl w:val="0"/>
-          <w:lang w:val="en-US"/>
-        </w:rPr>
+      </w:pPr>
+      <w:r>
         <w:t xml:space="preserve">Variable assignment, including assignment with operators such as </w:t>
       </w:r>
       <w:r>
         <w:rPr>
-          <w:rStyle w:val="None 1"/>
-          <w:rtl w:val="0"/>
-          <w:lang w:val="en-US"/>
+          <w:rStyle w:val="None1"/>
         </w:rPr>
         <w:t>+=</w:t>
       </w:r>
@@ -458,25 +357,23 @@
           <w:numId w:val="2"/>
         </w:numPr>
         <w:jc w:val="both"/>
-        <w:rPr>
-          <w:lang w:val="en-US"/>
-        </w:rPr>
-      </w:pPr>
-      <w:r>
-        <w:rPr>
-          <w:rtl w:val="0"/>
-          <w:lang w:val="en-US"/>
-        </w:rPr>
+      </w:pPr>
+      <w:r>
         <w:t xml:space="preserve">Functions, </w:t>
       </w:r>
       <w:r>
         <w:rPr>
-          <w:b w:val="1"/>
-          <w:bCs w:val="1"/>
-          <w:rtl w:val="0"/>
-          <w:lang w:val="en-US"/>
-        </w:rPr>
-        <w:t>including lambda expressions and using functions as variables or arguments of other functions</w:t>
+          <w:b/>
+          <w:bCs/>
+        </w:rPr>
+        <w:t xml:space="preserve">including lambda expressions and using functions as variables or arguments of </w:t>
+      </w:r>
+      <w:r>
+        <w:rPr>
+          <w:b/>
+          <w:bCs/>
+        </w:rPr>
+        <w:t>other functions</w:t>
       </w:r>
     </w:p>
     <w:p>
@@ -487,15 +384,8 @@
           <w:numId w:val="2"/>
         </w:numPr>
         <w:jc w:val="both"/>
-        <w:rPr>
-          <w:lang w:val="en-US"/>
-        </w:rPr>
-      </w:pPr>
-      <w:r>
-        <w:rPr>
-          <w:rtl w:val="0"/>
-          <w:lang w:val="en-US"/>
-        </w:rPr>
+      </w:pPr>
+      <w:r>
         <w:t xml:space="preserve">Control structures: </w:t>
       </w:r>
       <w:r>
@@ -503,10 +393,26 @@
           <w:rFonts w:ascii="Menlo" w:hAnsi="Menlo"/>
           <w:sz w:val="20"/>
           <w:szCs w:val="20"/>
-          <w:rtl w:val="0"/>
-          <w:lang w:val="en-US"/>
-        </w:rPr>
-        <w:t>if, elif, else, for, for/in, while</w:t>
+        </w:rPr>
+        <w:t xml:space="preserve">if, </w:t>
+      </w:r>
+      <w:proofErr w:type="spellStart"/>
+      <w:r>
+        <w:rPr>
+          <w:rFonts w:ascii="Menlo" w:hAnsi="Menlo"/>
+          <w:sz w:val="20"/>
+          <w:szCs w:val="20"/>
+        </w:rPr>
+        <w:t>elif</w:t>
+      </w:r>
+      <w:proofErr w:type="spellEnd"/>
+      <w:r>
+        <w:rPr>
+          <w:rFonts w:ascii="Menlo" w:hAnsi="Menlo"/>
+          <w:sz w:val="20"/>
+          <w:szCs w:val="20"/>
+        </w:rPr>
+        <w:t>, else, for, for/in, while</w:t>
       </w:r>
     </w:p>
     <w:p>
@@ -517,31 +423,62 @@
           <w:numId w:val="2"/>
         </w:numPr>
         <w:jc w:val="both"/>
-        <w:rPr>
-          <w:lang w:val="en-US"/>
-        </w:rPr>
-      </w:pPr>
-      <w:r>
-        <w:rPr>
-          <w:rtl w:val="0"/>
-          <w:lang w:val="en-US"/>
-        </w:rPr>
+      </w:pPr>
+      <w:r>
         <w:t xml:space="preserve">Types </w:t>
       </w:r>
-      <w:r>
-        <w:rPr>
-          <w:rStyle w:val="None 1"/>
-          <w:rtl w:val="0"/>
-          <w:lang w:val="en-US"/>
-        </w:rPr>
-        <w:t>int, str, list, dict, bool,</w:t>
-      </w:r>
-      <w:r>
-        <w:rPr>
-          <w:rtl w:val="0"/>
-          <w:lang w:val="en-US"/>
-        </w:rPr>
-        <w:t xml:space="preserve"> including basic operations such as indexing, substring/sublist, insertion</w:t>
+      <w:proofErr w:type="spellStart"/>
+      <w:r>
+        <w:rPr>
+          <w:rStyle w:val="None1"/>
+        </w:rPr>
+        <w:t>int</w:t>
+      </w:r>
+      <w:proofErr w:type="spellEnd"/>
+      <w:r>
+        <w:rPr>
+          <w:rStyle w:val="None1"/>
+        </w:rPr>
+        <w:t xml:space="preserve">, </w:t>
+      </w:r>
+      <w:proofErr w:type="spellStart"/>
+      <w:r>
+        <w:rPr>
+          <w:rStyle w:val="None1"/>
+        </w:rPr>
+        <w:t>str</w:t>
+      </w:r>
+      <w:proofErr w:type="spellEnd"/>
+      <w:r>
+        <w:rPr>
+          <w:rStyle w:val="None1"/>
+        </w:rPr>
+        <w:t xml:space="preserve">, list, </w:t>
+      </w:r>
+      <w:proofErr w:type="spellStart"/>
+      <w:r>
+        <w:rPr>
+          <w:rStyle w:val="None1"/>
+        </w:rPr>
+        <w:t>dict</w:t>
+      </w:r>
+      <w:proofErr w:type="spellEnd"/>
+      <w:r>
+        <w:rPr>
+          <w:rStyle w:val="None1"/>
+        </w:rPr>
+        <w:t>, bool,</w:t>
+      </w:r>
+      <w:r>
+        <w:t xml:space="preserve"> including basic operations such as indexing, substring/</w:t>
+      </w:r>
+      <w:proofErr w:type="spellStart"/>
+      <w:r>
+        <w:t>sublist</w:t>
+      </w:r>
+      <w:proofErr w:type="spellEnd"/>
+      <w:r>
+        <w:t>, insertion</w:t>
       </w:r>
     </w:p>
     <w:p>
@@ -552,165 +489,148 @@
           <w:numId w:val="2"/>
         </w:numPr>
         <w:jc w:val="both"/>
-        <w:rPr>
-          <w:lang w:val="en-US"/>
-        </w:rPr>
-      </w:pPr>
-      <w:r>
-        <w:rPr>
-          <w:rtl w:val="0"/>
-          <w:lang w:val="en-US"/>
-        </w:rPr>
+      </w:pPr>
+      <w:r>
         <w:t xml:space="preserve">Unary operator </w:t>
       </w:r>
       <w:r>
         <w:rPr>
-          <w:rStyle w:val="None 1"/>
-          <w:rtl w:val="0"/>
-          <w:lang w:val="en-US"/>
+          <w:rStyle w:val="None1"/>
         </w:rPr>
         <w:t>-,</w:t>
       </w:r>
       <w:r>
-        <w:rPr>
-          <w:rtl w:val="0"/>
-          <w:lang w:val="en-US"/>
-        </w:rPr>
         <w:t xml:space="preserve"> binary operators </w:t>
       </w:r>
       <w:r>
         <w:rPr>
-          <w:rStyle w:val="None 1"/>
-          <w:rtl w:val="0"/>
+          <w:rStyle w:val="None1"/>
         </w:rPr>
         <w:t>+</w:t>
       </w:r>
       <w:r>
         <w:rPr>
-          <w:rStyle w:val="None 1"/>
-          <w:rtl w:val="0"/>
-          <w:lang w:val="en-US"/>
+          <w:rStyle w:val="None1"/>
         </w:rPr>
         <w:t>,</w:t>
       </w:r>
       <w:r>
         <w:rPr>
-          <w:rStyle w:val="None 1"/>
-          <w:rtl w:val="0"/>
+          <w:rStyle w:val="None1"/>
         </w:rPr>
         <w:t xml:space="preserve"> -</w:t>
       </w:r>
       <w:r>
         <w:rPr>
-          <w:rStyle w:val="None 1"/>
-          <w:rtl w:val="0"/>
-          <w:lang w:val="en-US"/>
+          <w:rStyle w:val="None1"/>
         </w:rPr>
         <w:t>,</w:t>
       </w:r>
       <w:r>
         <w:rPr>
-          <w:rStyle w:val="None 1"/>
-          <w:rtl w:val="0"/>
+          <w:rStyle w:val="None1"/>
         </w:rPr>
         <w:t xml:space="preserve"> *</w:t>
       </w:r>
       <w:r>
         <w:rPr>
-          <w:rStyle w:val="None 1"/>
-          <w:rtl w:val="0"/>
-          <w:lang w:val="en-US"/>
+          <w:rStyle w:val="None1"/>
         </w:rPr>
         <w:t>,</w:t>
       </w:r>
       <w:r>
         <w:rPr>
-          <w:rStyle w:val="None 1"/>
-          <w:rtl w:val="0"/>
+          <w:rStyle w:val="None1"/>
         </w:rPr>
         <w:t xml:space="preserve"> /</w:t>
       </w:r>
       <w:r>
         <w:rPr>
-          <w:rStyle w:val="None 1"/>
-          <w:rtl w:val="0"/>
-          <w:lang w:val="en-US"/>
+          <w:rStyle w:val="None1"/>
         </w:rPr>
         <w:t>,</w:t>
       </w:r>
       <w:r>
         <w:rPr>
-          <w:rStyle w:val="None 1"/>
-          <w:rtl w:val="0"/>
+          <w:rStyle w:val="None1"/>
         </w:rPr>
         <w:t xml:space="preserve"> //</w:t>
       </w:r>
       <w:r>
         <w:rPr>
-          <w:rStyle w:val="None 1"/>
-          <w:rtl w:val="0"/>
-          <w:lang w:val="en-US"/>
+          <w:rStyle w:val="None1"/>
         </w:rPr>
         <w:t>,</w:t>
       </w:r>
       <w:r>
         <w:rPr>
-          <w:rStyle w:val="None 1"/>
-          <w:rtl w:val="0"/>
+          <w:rStyle w:val="None1"/>
         </w:rPr>
         <w:t xml:space="preserve"> **</w:t>
       </w:r>
       <w:r>
         <w:rPr>
-          <w:rStyle w:val="None 1"/>
-          <w:rtl w:val="0"/>
-          <w:lang w:val="en-US"/>
+          <w:rStyle w:val="None1"/>
         </w:rPr>
         <w:t>,</w:t>
       </w:r>
       <w:r>
         <w:rPr>
-          <w:rStyle w:val="None 1"/>
-          <w:rtl w:val="0"/>
+          <w:rStyle w:val="None1"/>
         </w:rPr>
         <w:t xml:space="preserve"> %</w:t>
       </w:r>
       <w:r>
         <w:rPr>
-          <w:rStyle w:val="None 1"/>
-          <w:rtl w:val="0"/>
-          <w:lang w:val="en-US"/>
+          <w:rStyle w:val="None1"/>
         </w:rPr>
         <w:t>,</w:t>
       </w:r>
       <w:r>
         <w:rPr>
-          <w:rStyle w:val="None 1"/>
-          <w:rtl w:val="0"/>
+          <w:rStyle w:val="None1"/>
         </w:rPr>
         <w:t xml:space="preserve"> ==</w:t>
       </w:r>
       <w:r>
         <w:rPr>
-          <w:rStyle w:val="None 1"/>
-          <w:rtl w:val="0"/>
-          <w:lang w:val="en-US"/>
+          <w:rStyle w:val="None1"/>
         </w:rPr>
         <w:t>,</w:t>
       </w:r>
       <w:r>
         <w:rPr>
-          <w:rStyle w:val="None 1"/>
-          <w:rtl w:val="0"/>
+          <w:rStyle w:val="None1"/>
         </w:rPr>
         <w:t xml:space="preserve"> !=</w:t>
       </w:r>
       <w:r>
-        <w:rPr>
-          <w:rtl w:val="0"/>
-          <w:lang w:val="en-US"/>
-        </w:rPr>
-        <w:t xml:space="preserve"> (all but the last two are on integers only)</w:t>
+        <w:t xml:space="preserve"> (all but the</w:t>
+      </w:r>
+      <w:r>
+        <w:t xml:space="preserve"> last two are on integers only except </w:t>
+      </w:r>
+      <w:r>
+        <w:rPr>
+          <w:rFonts w:ascii="Menlo" w:hAnsi="Menlo"/>
+          <w:sz w:val="20"/>
+          <w:szCs w:val="20"/>
+        </w:rPr>
+        <w:t>+</w:t>
+      </w:r>
+      <w:r>
+        <w:t xml:space="preserve"> and </w:t>
+      </w:r>
+      <w:r>
+        <w:rPr>
+          <w:rFonts w:ascii="Menlo" w:hAnsi="Menlo"/>
+          <w:sz w:val="20"/>
+          <w:szCs w:val="20"/>
+        </w:rPr>
+        <w:t>*</w:t>
+      </w:r>
+      <w:r>
+        <w:t>, which may be used with strings and lists)</w:t>
       </w:r>
     </w:p>
     <w:p>
@@ -721,22 +641,13 @@
           <w:numId w:val="2"/>
         </w:numPr>
         <w:jc w:val="both"/>
-        <w:rPr>
-          <w:lang w:val="en-US"/>
-        </w:rPr>
-      </w:pPr>
-      <w:r>
-        <w:rPr>
-          <w:rtl w:val="0"/>
-          <w:lang w:val="en-US"/>
-        </w:rPr>
+      </w:pPr>
+      <w:r>
         <w:t xml:space="preserve">Boolean operators </w:t>
       </w:r>
       <w:r>
         <w:rPr>
-          <w:rStyle w:val="None 1"/>
-          <w:rtl w:val="0"/>
-          <w:lang w:val="en-US"/>
+          <w:rStyle w:val="None1"/>
         </w:rPr>
         <w:t>and, or, not</w:t>
       </w:r>
@@ -749,32 +660,57 @@
           <w:numId w:val="2"/>
         </w:numPr>
         <w:jc w:val="both"/>
-        <w:rPr>
-          <w:lang w:val="en-US"/>
-        </w:rPr>
-      </w:pPr>
-      <w:r>
-        <w:rPr>
-          <w:rtl w:val="0"/>
-          <w:lang w:val="en-US"/>
-        </w:rPr>
+      </w:pPr>
+      <w:r>
         <w:t xml:space="preserve">Built-in functions </w:t>
       </w:r>
       <w:r>
         <w:rPr>
-          <w:rStyle w:val="None 1"/>
-          <w:rtl w:val="0"/>
-          <w:lang w:val="en-US"/>
-        </w:rPr>
-        <w:t>p</w:t>
-      </w:r>
-      <w:r>
-        <w:rPr>
-          <w:rStyle w:val="None 1"/>
-          <w:rtl w:val="0"/>
-          <w:lang w:val="en-US"/>
-        </w:rPr>
-        <w:t>rint, chr, ord, sum, len, max, min, pow, abs, range</w:t>
+          <w:rStyle w:val="None1"/>
+        </w:rPr>
+        <w:t xml:space="preserve">print, </w:t>
+      </w:r>
+      <w:proofErr w:type="spellStart"/>
+      <w:r>
+        <w:rPr>
+          <w:rStyle w:val="None1"/>
+        </w:rPr>
+        <w:t>chr</w:t>
+      </w:r>
+      <w:proofErr w:type="spellEnd"/>
+      <w:r>
+        <w:rPr>
+          <w:rStyle w:val="None1"/>
+        </w:rPr>
+        <w:t xml:space="preserve">, </w:t>
+      </w:r>
+      <w:proofErr w:type="spellStart"/>
+      <w:r>
+        <w:rPr>
+          <w:rStyle w:val="None1"/>
+        </w:rPr>
+        <w:t>ord</w:t>
+      </w:r>
+      <w:proofErr w:type="spellEnd"/>
+      <w:r>
+        <w:rPr>
+          <w:rStyle w:val="None1"/>
+        </w:rPr>
+        <w:t xml:space="preserve">, sum, </w:t>
+      </w:r>
+      <w:proofErr w:type="spellStart"/>
+      <w:r>
+        <w:rPr>
+          <w:rStyle w:val="None1"/>
+        </w:rPr>
+        <w:t>len</w:t>
+      </w:r>
+      <w:proofErr w:type="spellEnd"/>
+      <w:r>
+        <w:rPr>
+          <w:rStyle w:val="None1"/>
+        </w:rPr>
+        <w:t>, max, min, pow, abs, range, map, filter</w:t>
       </w:r>
     </w:p>
     <w:p>
@@ -785,31 +721,58 @@
           <w:numId w:val="2"/>
         </w:numPr>
         <w:jc w:val="both"/>
-        <w:rPr>
-          <w:lang w:val="en-US"/>
-        </w:rPr>
-      </w:pPr>
-      <w:r>
-        <w:rPr>
-          <w:rtl w:val="0"/>
-          <w:lang w:val="en-US"/>
-        </w:rPr>
+      </w:pPr>
+      <w:r>
+        <w:rPr>
+          <w:rStyle w:val="None1"/>
+          <w:rFonts w:ascii="Times New Roman" w:hAnsi="Times New Roman"/>
+          <w:sz w:val="24"/>
+          <w:szCs w:val="24"/>
+        </w:rPr>
+        <w:t xml:space="preserve">Questions may also test </w:t>
+      </w:r>
+      <w:r>
+        <w:rPr>
+          <w:u w:color="3366FF"/>
+        </w:rPr>
+        <w:t>basic computer science conc</w:t>
+      </w:r>
+      <w:r>
+        <w:rPr>
+          <w:u w:color="3366FF"/>
+        </w:rPr>
+        <w:t>epts such as runtime analysis and big O notation.</w:t>
+      </w:r>
+      <w:r>
+        <w:rPr>
+          <w:rStyle w:val="None1"/>
+          <w:rFonts w:ascii="Times New Roman" w:hAnsi="Times New Roman"/>
+          <w:sz w:val="24"/>
+          <w:szCs w:val="24"/>
+        </w:rPr>
+        <w:t xml:space="preserve"> </w:t>
+      </w:r>
+    </w:p>
+    <w:p>
+      <w:pPr>
+        <w:pStyle w:val="Body"/>
+        <w:numPr>
+          <w:ilvl w:val="1"/>
+          <w:numId w:val="2"/>
+        </w:numPr>
+        <w:jc w:val="both"/>
+      </w:pPr>
+      <w:r>
         <w:t xml:space="preserve">The following topics will </w:t>
       </w:r>
       <w:r>
         <w:rPr>
-          <w:b w:val="1"/>
-          <w:bCs w:val="1"/>
-          <w:rtl w:val="0"/>
-          <w:lang w:val="en-US"/>
+          <w:b/>
+          <w:bCs/>
         </w:rPr>
         <w:t>not</w:t>
       </w:r>
       <w:r>
-        <w:rPr>
-          <w:rtl w:val="0"/>
-          <w:lang w:val="en-US"/>
-        </w:rPr>
         <w:t xml:space="preserve"> be tested:</w:t>
       </w:r>
     </w:p>
@@ -821,22 +784,13 @@
           <w:numId w:val="2"/>
         </w:numPr>
         <w:jc w:val="both"/>
-        <w:rPr>
-          <w:lang w:val="en-US"/>
-        </w:rPr>
-      </w:pPr>
-      <w:r>
-        <w:rPr>
-          <w:rtl w:val="0"/>
-          <w:lang w:val="en-US"/>
-        </w:rPr>
+      </w:pPr>
+      <w:r>
         <w:t xml:space="preserve">Control structures: </w:t>
       </w:r>
       <w:r>
         <w:rPr>
-          <w:rStyle w:val="None 1"/>
-          <w:rtl w:val="0"/>
-          <w:lang w:val="en-US"/>
+          <w:rStyle w:val="None1"/>
         </w:rPr>
         <w:t>try/except, continue, break, pass</w:t>
       </w:r>
@@ -849,30 +803,17 @@
           <w:numId w:val="2"/>
         </w:numPr>
         <w:jc w:val="both"/>
-        <w:rPr>
-          <w:lang w:val="en-US"/>
-        </w:rPr>
-      </w:pPr>
-      <w:r>
-        <w:rPr>
-          <w:rtl w:val="0"/>
-          <w:lang w:val="en-US"/>
-        </w:rPr>
+      </w:pPr>
+      <w:r>
         <w:t xml:space="preserve">Operators used with non-standard types (e.g., </w:t>
       </w:r>
       <w:r>
         <w:rPr>
-          <w:rStyle w:val="None 1"/>
-          <w:rtl w:val="0"/>
-          <w:lang w:val="en-US"/>
+          <w:rStyle w:val="None1"/>
         </w:rPr>
         <w:t>1 + True</w:t>
       </w:r>
       <w:r>
-        <w:rPr>
-          <w:rtl w:val="0"/>
-          <w:lang w:val="en-US"/>
-        </w:rPr>
         <w:t>)</w:t>
       </w:r>
     </w:p>
@@ -884,30 +825,20 @@
           <w:numId w:val="2"/>
         </w:numPr>
         <w:jc w:val="both"/>
-        <w:rPr>
-          <w:lang w:val="en-US"/>
-        </w:rPr>
-      </w:pPr>
-      <w:r>
-        <w:rPr>
-          <w:rtl w:val="0"/>
-          <w:lang w:val="en-US"/>
-        </w:rPr>
-        <w:t xml:space="preserve">Types and built-in functions not previously listed (including </w:t>
-      </w:r>
-      <w:r>
-        <w:rPr>
-          <w:rStyle w:val="None 1"/>
-          <w:rtl w:val="0"/>
-          <w:lang w:val="en-US"/>
+      </w:pPr>
+      <w:r>
+        <w:t>Types and built-in functions not previously listed (in</w:t>
+      </w:r>
+      <w:r>
+        <w:t xml:space="preserve">cluding </w:t>
+      </w:r>
+      <w:r>
+        <w:rPr>
+          <w:rStyle w:val="None1"/>
         </w:rPr>
         <w:t>float</w:t>
       </w:r>
       <w:r>
-        <w:rPr>
-          <w:rtl w:val="0"/>
-          <w:lang w:val="en-US"/>
-        </w:rPr>
         <w:t>)</w:t>
       </w:r>
     </w:p>
@@ -919,15 +850,8 @@
           <w:numId w:val="2"/>
         </w:numPr>
         <w:jc w:val="both"/>
-        <w:rPr>
-          <w:lang w:val="en-US"/>
-        </w:rPr>
-      </w:pPr>
-      <w:r>
-        <w:rPr>
-          <w:rtl w:val="0"/>
-          <w:lang w:val="en-US"/>
-        </w:rPr>
+      </w:pPr>
+      <w:r>
         <w:t>Standard modules</w:t>
       </w:r>
     </w:p>
@@ -939,15 +863,10 @@
           <w:numId w:val="2"/>
         </w:numPr>
         <w:jc w:val="both"/>
-        <w:rPr>
-          <w:lang w:val="en-US"/>
-        </w:rPr>
-      </w:pPr>
-      <w:r>
-        <w:rPr>
-          <w:u w:color="3366ff"/>
-          <w:rtl w:val="0"/>
-          <w:lang w:val="en-US"/>
+      </w:pPr>
+      <w:r>
+        <w:rPr>
+          <w:u w:color="3366FF"/>
         </w:rPr>
         <w:t>Some types of questions may include:</w:t>
       </w:r>
@@ -960,15 +879,10 @@
           <w:numId w:val="2"/>
         </w:numPr>
         <w:jc w:val="both"/>
-        <w:rPr>
-          <w:lang w:val="en-US"/>
-        </w:rPr>
-      </w:pPr>
-      <w:r>
-        <w:rPr>
-          <w:u w:color="3366ff"/>
-          <w:rtl w:val="0"/>
-          <w:lang w:val="en-US"/>
+      </w:pPr>
+      <w:r>
+        <w:rPr>
+          <w:u w:color="3366FF"/>
         </w:rPr>
         <w:t>Given a function, find the input that will produce the desired output.</w:t>
       </w:r>
@@ -981,15 +895,10 @@
           <w:numId w:val="2"/>
         </w:numPr>
         <w:jc w:val="both"/>
-        <w:rPr>
-          <w:lang w:val="en-US"/>
-        </w:rPr>
-      </w:pPr>
-      <w:r>
-        <w:rPr>
-          <w:u w:color="3366ff"/>
-          <w:rtl w:val="0"/>
-          <w:lang w:val="en-US"/>
+      </w:pPr>
+      <w:r>
+        <w:rPr>
+          <w:u w:color="3366FF"/>
         </w:rPr>
         <w:t>Find the input that makes a function perform a maximal number of steps</w:t>
       </w:r>
@@ -1001,90 +910,116 @@
           <w:ilvl w:val="0"/>
           <w:numId w:val="2"/>
         </w:numPr>
-        <w:bidi w:val="0"/>
         <w:spacing w:after="120"/>
-        <w:ind w:right="0"/>
         <w:jc w:val="both"/>
-        <w:rPr>
-          <w:rtl w:val="0"/>
-          <w:lang w:val="en-US"/>
-        </w:rPr>
-      </w:pPr>
-      <w:r>
-        <w:rPr>
-          <w:b w:val="1"/>
-          <w:bCs w:val="1"/>
+      </w:pPr>
+      <w:r>
+        <w:rPr>
+          <w:b/>
+          <w:bCs/>
           <w:u w:val="single"/>
-          <w:rtl w:val="0"/>
-          <w:lang w:val="en-US"/>
         </w:rPr>
         <w:t>SCORING</w:t>
       </w:r>
       <w:r>
         <w:rPr>
-          <w:b w:val="1"/>
-          <w:bCs w:val="1"/>
-          <w:rtl w:val="0"/>
+          <w:b/>
+          <w:bCs/>
         </w:rPr>
         <w:t xml:space="preserve">: </w:t>
       </w:r>
       <w:r>
         <w:rPr>
-          <w:u w:color="3366ff"/>
-          <w:rtl w:val="0"/>
-          <w:lang w:val="en-US"/>
-        </w:rPr>
-        <w:t>Point values will be indicated on each problem. Problems to be used as tiebreakers will be selected beforehand.</w:t>
+          <w:u w:color="3366FF"/>
+        </w:rPr>
+        <w:t xml:space="preserve">Point values will be indicated on </w:t>
+      </w:r>
+      <w:r>
+        <w:rPr>
+          <w:u w:color="3366FF"/>
+        </w:rPr>
+        <w:t>each problem. Problems to be used as tiebreakers will be selected beforehand.</w:t>
       </w:r>
     </w:p>
     <w:sectPr>
-      <w:headerReference w:type="default" r:id="rId4"/>
-      <w:footerReference w:type="default" r:id="rId5"/>
-      <w:pgSz w:w="12240" w:h="15840" w:orient="portrait"/>
-      <w:pgMar w:top="1008" w:right="864" w:bottom="864" w:left="864" w:header="720" w:footer="720"/>
-      <w:bidi w:val="0"/>
+      <w:headerReference w:type="default" r:id="rId8"/>
+      <w:footerReference w:type="default" r:id="rId9"/>
+      <w:pgSz w:w="12240" w:h="15840"/>
+      <w:pgMar w:top="1008" w:right="864" w:bottom="864" w:left="864" w:header="720" w:footer="720" w:gutter="0"/>
+      <w:cols w:space="720"/>
     </w:sectPr>
   </w:body>
 </w:document>
 </file>
 
+<file path=word/endnotes.xml><?xml version="1.0" encoding="utf-8"?>
+<w:endnotes xmlns:wpc="http://schemas.microsoft.com/office/word/2010/wordprocessingCanvas" xmlns:mc="http://schemas.openxmlformats.org/markup-compatibility/2006" xmlns:o="urn:schemas-microsoft-com:office:office" xmlns:r="http://schemas.openxmlformats.org/officeDocument/2006/relationships" xmlns:m="http://schemas.openxmlformats.org/officeDocument/2006/math" xmlns:v="urn:schemas-microsoft-com:vml" xmlns:wp14="http://schemas.microsoft.com/office/word/2010/wordprocessingDrawing" xmlns:wp="http://schemas.openxmlformats.org/drawingml/2006/wordprocessingDrawing" xmlns:w10="urn:schemas-microsoft-com:office:word" xmlns:w="http://schemas.openxmlformats.org/wordprocessingml/2006/main" xmlns:w14="http://schemas.microsoft.com/office/word/2010/wordml" xmlns:wpg="http://schemas.microsoft.com/office/word/2010/wordprocessingGroup" xmlns:wpi="http://schemas.microsoft.com/office/word/2010/wordprocessingInk" xmlns:wne="http://schemas.microsoft.com/office/word/2006/wordml" xmlns:wps="http://schemas.microsoft.com/office/word/2010/wordprocessingShape" mc:Ignorable="w14 wp14">
+  <w:endnote w:type="separator" w:id="-1">
+    <w:p>
+      <w:r>
+        <w:separator/>
+      </w:r>
+    </w:p>
+  </w:endnote>
+  <w:endnote w:type="continuationSeparator" w:id="0">
+    <w:p>
+      <w:r>
+        <w:continuationSeparator/>
+      </w:r>
+    </w:p>
+  </w:endnote>
+</w:endnotes>
+</file>
+
 <file path=word/footer1.xml><?xml version="1.0" encoding="utf-8"?>
-<w:ftr xmlns:r="http://schemas.openxmlformats.org/officeDocument/2006/relationships" xmlns:wp="http://schemas.openxmlformats.org/drawingml/2006/wordprocessingDrawing" xmlns:w="http://schemas.openxmlformats.org/wordprocessingml/2006/main" xmlns:w10="urn:schemas-microsoft-com:office:word" xmlns:w14="http://schemas.microsoft.com/office/word/2010/wordml" xmlns:wps="http://schemas.microsoft.com/office/word/2010/wordprocessingShape" xmlns:wpg="http://schemas.microsoft.com/office/word/2010/wordprocessingGroup" xmlns:mc="http://schemas.openxmlformats.org/markup-compatibility/2006" xmlns:v="urn:schemas-microsoft-com:vml" xmlns:o="urn:schemas-microsoft-com:office:office" xmlns:m="http://schemas.openxmlformats.org/officeDocument/2006/math" mc:Ignorable="w14">
+<w:ftr xmlns:wpc="http://schemas.microsoft.com/office/word/2010/wordprocessingCanvas" xmlns:mc="http://schemas.openxmlformats.org/markup-compatibility/2006" xmlns:o="urn:schemas-microsoft-com:office:office" xmlns:r="http://schemas.openxmlformats.org/officeDocument/2006/relationships" xmlns:m="http://schemas.openxmlformats.org/officeDocument/2006/math" xmlns:v="urn:schemas-microsoft-com:vml" xmlns:wp14="http://schemas.microsoft.com/office/word/2010/wordprocessingDrawing" xmlns:wp="http://schemas.openxmlformats.org/drawingml/2006/wordprocessingDrawing" xmlns:w10="urn:schemas-microsoft-com:office:word" xmlns:w="http://schemas.openxmlformats.org/wordprocessingml/2006/main" xmlns:w14="http://schemas.microsoft.com/office/word/2010/wordml" xmlns:wpg="http://schemas.microsoft.com/office/word/2010/wordprocessingGroup" xmlns:wpi="http://schemas.microsoft.com/office/word/2010/wordprocessingInk" xmlns:wne="http://schemas.microsoft.com/office/word/2006/wordml" xmlns:wps="http://schemas.microsoft.com/office/word/2010/wordprocessingShape" mc:Ignorable="w14 wp14">
   <w:p>
     <w:pPr>
-      <w:pStyle w:val="Header &amp; Footer"/>
-      <w:bidi w:val="0"/>
+      <w:pStyle w:val="HeaderFooter"/>
     </w:pPr>
-    <w:r/>
   </w:p>
 </w:ftr>
 </file>
 
+<file path=word/footnotes.xml><?xml version="1.0" encoding="utf-8"?>
+<w:footnotes xmlns:wpc="http://schemas.microsoft.com/office/word/2010/wordprocessingCanvas" xmlns:mc="http://schemas.openxmlformats.org/markup-compatibility/2006" xmlns:o="urn:schemas-microsoft-com:office:office" xmlns:r="http://schemas.openxmlformats.org/officeDocument/2006/relationships" xmlns:m="http://schemas.openxmlformats.org/officeDocument/2006/math" xmlns:v="urn:schemas-microsoft-com:vml" xmlns:wp14="http://schemas.microsoft.com/office/word/2010/wordprocessingDrawing" xmlns:wp="http://schemas.openxmlformats.org/drawingml/2006/wordprocessingDrawing" xmlns:w10="urn:schemas-microsoft-com:office:word" xmlns:w="http://schemas.openxmlformats.org/wordprocessingml/2006/main" xmlns:w14="http://schemas.microsoft.com/office/word/2010/wordml" xmlns:wpg="http://schemas.microsoft.com/office/word/2010/wordprocessingGroup" xmlns:wpi="http://schemas.microsoft.com/office/word/2010/wordprocessingInk" xmlns:wne="http://schemas.microsoft.com/office/word/2006/wordml" xmlns:wps="http://schemas.microsoft.com/office/word/2010/wordprocessingShape" mc:Ignorable="w14 wp14">
+  <w:footnote w:type="separator" w:id="-1">
+    <w:p>
+      <w:r>
+        <w:separator/>
+      </w:r>
+    </w:p>
+  </w:footnote>
+  <w:footnote w:type="continuationSeparator" w:id="0">
+    <w:p>
+      <w:r>
+        <w:continuationSeparator/>
+      </w:r>
+    </w:p>
+  </w:footnote>
+</w:footnotes>
+</file>
+
 <file path=word/header1.xml><?xml version="1.0" encoding="utf-8"?>
-<w:hdr xmlns:r="http://schemas.openxmlformats.org/officeDocument/2006/relationships" xmlns:wp="http://schemas.openxmlformats.org/drawingml/2006/wordprocessingDrawing" xmlns:w="http://schemas.openxmlformats.org/wordprocessingml/2006/main" xmlns:w10="urn:schemas-microsoft-com:office:word" xmlns:w14="http://schemas.microsoft.com/office/word/2010/wordml" xmlns:wps="http://schemas.microsoft.com/office/word/2010/wordprocessingShape" xmlns:wpg="http://schemas.microsoft.com/office/word/2010/wordprocessingGroup" xmlns:mc="http://schemas.openxmlformats.org/markup-compatibility/2006" xmlns:v="urn:schemas-microsoft-com:vml" xmlns:o="urn:schemas-microsoft-com:office:office" xmlns:m="http://schemas.openxmlformats.org/officeDocument/2006/math" mc:Ignorable="w14">
+<w:hdr xmlns:wpc="http://schemas.microsoft.com/office/word/2010/wordprocessingCanvas" xmlns:mc="http://schemas.openxmlformats.org/markup-compatibility/2006" xmlns:o="urn:schemas-microsoft-com:office:office" xmlns:r="http://schemas.openxmlformats.org/officeDocument/2006/relationships" xmlns:m="http://schemas.openxmlformats.org/officeDocument/2006/math" xmlns:v="urn:schemas-microsoft-com:vml" xmlns:wp14="http://schemas.microsoft.com/office/word/2010/wordprocessingDrawing" xmlns:wp="http://schemas.openxmlformats.org/drawingml/2006/wordprocessingDrawing" xmlns:w10="urn:schemas-microsoft-com:office:word" xmlns:w="http://schemas.openxmlformats.org/wordprocessingml/2006/main" xmlns:w14="http://schemas.microsoft.com/office/word/2010/wordml" xmlns:wpg="http://schemas.microsoft.com/office/word/2010/wordprocessingGroup" xmlns:wpi="http://schemas.microsoft.com/office/word/2010/wordprocessingInk" xmlns:wne="http://schemas.microsoft.com/office/word/2006/wordml" xmlns:wps="http://schemas.microsoft.com/office/word/2010/wordprocessingShape" mc:Ignorable="w14 wp14">
   <w:p>
     <w:pPr>
-      <w:pStyle w:val="Header &amp; Footer"/>
-      <w:bidi w:val="0"/>
+      <w:pStyle w:val="HeaderFooter"/>
     </w:pPr>
-    <w:r/>
   </w:p>
 </w:hdr>
 </file>
 
 <file path=word/numbering.xml><?xml version="1.0" encoding="utf-8"?>
-<w:numbering xmlns:w="http://schemas.openxmlformats.org/wordprocessingml/2006/main" xmlns:wp="http://schemas.openxmlformats.org/drawingml/2006/wordprocessingDrawing" xmlns:w14="http://schemas.microsoft.com/office/word/2010/wordml" xmlns:r="http://schemas.openxmlformats.org/officeDocument/2006/relationships" xmlns:v="urn:schemas-microsoft-com:vml" xmlns:o="urn:schemas-microsoft-com:office:office">
+<w:numbering xmlns:wpc="http://schemas.microsoft.com/office/word/2010/wordprocessingCanvas" xmlns:mc="http://schemas.openxmlformats.org/markup-compatibility/2006" xmlns:o="urn:schemas-microsoft-com:office:office" xmlns:r="http://schemas.openxmlformats.org/officeDocument/2006/relationships" xmlns:m="http://schemas.openxmlformats.org/officeDocument/2006/math" xmlns:v="urn:schemas-microsoft-com:vml" xmlns:wp14="http://schemas.microsoft.com/office/word/2010/wordprocessingDrawing" xmlns:wp="http://schemas.openxmlformats.org/drawingml/2006/wordprocessingDrawing" xmlns:w10="urn:schemas-microsoft-com:office:word" xmlns:w="http://schemas.openxmlformats.org/wordprocessingml/2006/main" xmlns:w14="http://schemas.microsoft.com/office/word/2010/wordml" xmlns:wpg="http://schemas.microsoft.com/office/word/2010/wordprocessingGroup" xmlns:wpi="http://schemas.microsoft.com/office/word/2010/wordprocessingInk" xmlns:wne="http://schemas.microsoft.com/office/word/2006/wordml" xmlns:wps="http://schemas.microsoft.com/office/word/2010/wordprocessingShape" mc:Ignorable="w14 wp14">
   <w:abstractNum w:abstractNumId="0">
+    <w:nsid w:val="44B21CAA"/>
     <w:multiLevelType w:val="hybridMultilevel"/>
-    <w:numStyleLink w:val="Imported Style 3"/>
-  </w:abstractNum>
-  <w:abstractNum w:abstractNumId="1">
-    <w:multiLevelType w:val="hybridMultilevel"/>
-    <w:styleLink w:val="Imported Style 3"/>
-    <w:lvl w:ilvl="0">
+    <w:tmpl w:val="D14257B0"/>
+    <w:styleLink w:val="ImportedStyle3"/>
+    <w:lvl w:ilvl="0" w:tplc="613C941A">
       <w:start w:val="1"/>
       <w:numFmt w:val="decimal"/>
-      <w:suff w:val="tab"/>
       <w:lvlText w:val="%1."/>
       <w:lvlJc w:val="left"/>
       <w:pPr>
@@ -1108,10 +1043,9 @@
         <w:vertAlign w:val="baseline"/>
       </w:rPr>
     </w:lvl>
-    <w:lvl w:ilvl="1">
+    <w:lvl w:ilvl="1" w:tplc="54FA8816">
       <w:start w:val="1"/>
       <w:numFmt w:val="lowerLetter"/>
-      <w:suff w:val="tab"/>
       <w:lvlText w:val="%2."/>
       <w:lvlJc w:val="left"/>
       <w:pPr>
@@ -1135,10 +1069,9 @@
         <w:vertAlign w:val="baseline"/>
       </w:rPr>
     </w:lvl>
-    <w:lvl w:ilvl="2">
+    <w:lvl w:ilvl="2" w:tplc="5100D284">
       <w:start w:val="1"/>
       <w:numFmt w:val="lowerRoman"/>
-      <w:suff w:val="tab"/>
       <w:lvlText w:val="%3."/>
       <w:lvlJc w:val="left"/>
       <w:pPr>
@@ -1162,7 +1095,7 @@
         <w:vertAlign w:val="baseline"/>
       </w:rPr>
     </w:lvl>
-    <w:lvl w:ilvl="3">
+    <w:lvl w:ilvl="3" w:tplc="C3A28ED0">
       <w:start w:val="1"/>
       <w:numFmt w:val="decimal"/>
       <w:suff w:val="nothing"/>
@@ -1189,10 +1122,9 @@
         <w:vertAlign w:val="baseline"/>
       </w:rPr>
     </w:lvl>
-    <w:lvl w:ilvl="4">
+    <w:lvl w:ilvl="4" w:tplc="4D924C1A">
       <w:start w:val="1"/>
       <w:numFmt w:val="lowerLetter"/>
-      <w:suff w:val="tab"/>
       <w:lvlText w:val="(%5)"/>
       <w:lvlJc w:val="left"/>
       <w:pPr>
@@ -1216,10 +1148,9 @@
         <w:vertAlign w:val="baseline"/>
       </w:rPr>
     </w:lvl>
-    <w:lvl w:ilvl="5">
+    <w:lvl w:ilvl="5" w:tplc="E5266B36">
       <w:start w:val="1"/>
       <w:numFmt w:val="lowerRoman"/>
-      <w:suff w:val="tab"/>
       <w:lvlText w:val="(%6)"/>
       <w:lvlJc w:val="left"/>
       <w:pPr>
@@ -1243,10 +1174,9 @@
         <w:vertAlign w:val="baseline"/>
       </w:rPr>
     </w:lvl>
-    <w:lvl w:ilvl="6">
+    <w:lvl w:ilvl="6" w:tplc="8CBCA562">
       <w:start w:val="1"/>
       <w:numFmt w:val="decimal"/>
-      <w:suff w:val="tab"/>
       <w:lvlText w:val="%7."/>
       <w:lvlJc w:val="left"/>
       <w:pPr>
@@ -1270,10 +1200,9 @@
         <w:vertAlign w:val="baseline"/>
       </w:rPr>
     </w:lvl>
-    <w:lvl w:ilvl="7">
+    <w:lvl w:ilvl="7" w:tplc="4EA816A8">
       <w:start w:val="1"/>
       <w:numFmt w:val="lowerLetter"/>
-      <w:suff w:val="tab"/>
       <w:lvlText w:val="%8."/>
       <w:lvlJc w:val="left"/>
       <w:pPr>
@@ -1297,10 +1226,9 @@
         <w:vertAlign w:val="baseline"/>
       </w:rPr>
     </w:lvl>
-    <w:lvl w:ilvl="8">
+    <w:lvl w:ilvl="8" w:tplc="B3BE020A">
       <w:start w:val="1"/>
       <w:numFmt w:val="lowerRoman"/>
-      <w:suff w:val="tab"/>
       <w:lvlText w:val="%9."/>
       <w:lvlJc w:val="left"/>
       <w:pPr>
@@ -1325,58 +1253,33 @@
       </w:rPr>
     </w:lvl>
   </w:abstractNum>
+  <w:abstractNum w:abstractNumId="1">
+    <w:nsid w:val="4CE77DB7"/>
+    <w:multiLevelType w:val="hybridMultilevel"/>
+    <w:tmpl w:val="D14257B0"/>
+    <w:numStyleLink w:val="ImportedStyle3"/>
+  </w:abstractNum>
   <w:num w:numId="1">
-    <w:abstractNumId w:val="1"/>
+    <w:abstractNumId w:val="0"/>
   </w:num>
   <w:num w:numId="2">
-    <w:abstractNumId w:val="0"/>
+    <w:abstractNumId w:val="1"/>
   </w:num>
 </w:numbering>
 </file>
 
 <file path=word/styles.xml><?xml version="1.0" encoding="utf-8"?>
-<w:styles xmlns:w="http://schemas.openxmlformats.org/wordprocessingml/2006/main" xmlns:mc="http://schemas.openxmlformats.org/markup-compatibility/2006" xmlns:w14="http://schemas.microsoft.com/office/word/2010/wordml" mc:Ignorable="w14">
+<w:styles xmlns:mc="http://schemas.openxmlformats.org/markup-compatibility/2006" xmlns:r="http://schemas.openxmlformats.org/officeDocument/2006/relationships" xmlns:w="http://schemas.openxmlformats.org/wordprocessingml/2006/main" xmlns:w14="http://schemas.microsoft.com/office/word/2010/wordml" mc:Ignorable="w14">
   <w:docDefaults>
     <w:rPrDefault>
       <w:rPr>
-        <w:rFonts w:ascii="Times New Roman" w:cs="Times New Roman" w:hAnsi="Times New Roman" w:eastAsia="Arial Unicode MS"/>
-        <w:b w:val="0"/>
-        <w:bCs w:val="0"/>
-        <w:i w:val="0"/>
-        <w:iCs w:val="0"/>
-        <w:caps w:val="0"/>
-        <w:smallCaps w:val="0"/>
-        <w:strike w:val="0"/>
-        <w:dstrike w:val="0"/>
-        <w:outline w:val="0"/>
-        <w:emboss w:val="0"/>
-        <w:imprint w:val="0"/>
-        <w:vanish w:val="0"/>
-        <w:color w:val="auto"/>
-        <w:spacing w:val="0"/>
-        <w:w w:val="100"/>
-        <w:kern w:val="0"/>
-        <w:position w:val="0"/>
-        <w:sz w:val="20"/>
-        <w:szCs w:val="20"/>
-        <w:u w:val="none" w:color="auto"/>
+        <w:rFonts w:ascii="Times New Roman" w:eastAsia="Arial Unicode MS" w:hAnsi="Times New Roman" w:cs="Times New Roman"/>
         <w:bdr w:val="nil"/>
-        <w:vertAlign w:val="baseline"/>
-        <w:lang/>
+        <w:lang w:val="en-US" w:eastAsia="zh-CN" w:bidi="ar-SA"/>
       </w:rPr>
     </w:rPrDefault>
     <w:pPrDefault>
       <w:pPr>
-        <w:keepNext w:val="0"/>
-        <w:keepLines w:val="0"/>
-        <w:pageBreakBefore w:val="0"/>
-        <w:framePr w:anchorLock="0" w:w="0" w:h="0" w:vSpace="0" w:hSpace="0" w:xAlign="left" w:y="0" w:hRule="exact" w:vAnchor="margin"/>
-        <w:widowControl w:val="1"/>
-        <w:numPr>
-          <w:ilvl w:val="0"/>
-          <w:numId w:val="0"/>
-        </w:numPr>
-        <w:suppressLineNumbers w:val="0"/>
         <w:pBdr>
           <w:top w:val="nil"/>
           <w:left w:val="nil"/>
@@ -1385,28 +1288,182 @@
           <w:between w:val="nil"/>
           <w:bar w:val="nil"/>
         </w:pBdr>
-        <w:shd w:val="clear" w:color="auto" w:fill="auto"/>
-        <w:suppressAutoHyphens w:val="0"/>
-        <w:spacing w:before="0" w:beforeAutospacing="0" w:after="0" w:afterAutospacing="0" w:line="240" w:lineRule="auto"/>
-        <w:ind w:left="0" w:right="0" w:firstLine="0"/>
-        <w:jc w:val="left"/>
-        <w:outlineLvl w:val="9"/>
       </w:pPr>
     </w:pPrDefault>
   </w:docDefaults>
+  <w:latentStyles w:defLockedState="0" w:defUIPriority="99" w:defSemiHidden="1" w:defUnhideWhenUsed="1" w:defQFormat="0" w:count="267">
+    <w:lsdException w:name="Normal" w:semiHidden="0" w:uiPriority="0" w:unhideWhenUsed="0" w:qFormat="1"/>
+    <w:lsdException w:name="heading 1" w:semiHidden="0" w:uiPriority="9" w:unhideWhenUsed="0" w:qFormat="1"/>
+    <w:lsdException w:name="heading 2" w:uiPriority="9" w:qFormat="1"/>
+    <w:lsdException w:name="heading 3" w:uiPriority="9" w:qFormat="1"/>
+    <w:lsdException w:name="heading 4" w:uiPriority="9" w:qFormat="1"/>
+    <w:lsdException w:name="heading 5" w:uiPriority="9" w:qFormat="1"/>
+    <w:lsdException w:name="heading 6" w:uiPriority="9" w:qFormat="1"/>
+    <w:lsdException w:name="heading 7" w:uiPriority="9" w:qFormat="1"/>
+    <w:lsdException w:name="heading 8" w:uiPriority="9" w:qFormat="1"/>
+    <w:lsdException w:name="heading 9" w:uiPriority="9" w:qFormat="1"/>
+    <w:lsdException w:name="toc 1" w:uiPriority="39"/>
+    <w:lsdException w:name="toc 2" w:uiPriority="39"/>
+    <w:lsdException w:name="toc 3" w:uiPriority="39"/>
+    <w:lsdException w:name="toc 4" w:uiPriority="39"/>
+    <w:lsdException w:name="toc 5" w:uiPriority="39"/>
+    <w:lsdException w:name="toc 6" w:uiPriority="39"/>
+    <w:lsdException w:name="toc 7" w:uiPriority="39"/>
+    <w:lsdException w:name="toc 8" w:uiPriority="39"/>
+    <w:lsdException w:name="toc 9" w:uiPriority="39"/>
+    <w:lsdException w:name="caption" w:uiPriority="35" w:qFormat="1"/>
+    <w:lsdException w:name="Title" w:semiHidden="0" w:uiPriority="10" w:unhideWhenUsed="0" w:qFormat="1"/>
+    <w:lsdException w:name="Default Paragraph Font" w:uiPriority="1"/>
+    <w:lsdException w:name="Subtitle" w:semiHidden="0" w:uiPriority="11" w:unhideWhenUsed="0" w:qFormat="1"/>
+    <w:lsdException w:name="Strong" w:semiHidden="0" w:uiPriority="22" w:unhideWhenUsed="0" w:qFormat="1"/>
+    <w:lsdException w:name="Emphasis" w:semiHidden="0" w:uiPriority="20" w:unhideWhenUsed="0" w:qFormat="1"/>
+    <w:lsdException w:name="Table Grid" w:semiHidden="0" w:uiPriority="59" w:unhideWhenUsed="0"/>
+    <w:lsdException w:name="Placeholder Text" w:unhideWhenUsed="0"/>
+    <w:lsdException w:name="No Spacing" w:semiHidden="0" w:uiPriority="1" w:unhideWhenUsed="0" w:qFormat="1"/>
+    <w:lsdException w:name="Light Shading" w:semiHidden="0" w:uiPriority="60" w:unhideWhenUsed="0"/>
+    <w:lsdException w:name="Light List" w:semiHidden="0" w:uiPriority="61" w:unhideWhenUsed="0"/>
+    <w:lsdException w:name="Light Grid" w:semiHidden="0" w:uiPriority="62" w:unhideWhenUsed="0"/>
+    <w:lsdException w:name="Medium Shading 1" w:semiHidden="0" w:uiPriority="63" w:unhideWhenUsed="0"/>
+    <w:lsdException w:name="Medium Shading 2" w:semiHidden="0" w:uiPriority="64" w:unhideWhenUsed="0"/>
+    <w:lsdException w:name="Medium List 1" w:semiHidden="0" w:uiPriority="65" w:unhideWhenUsed="0"/>
+    <w:lsdException w:name="Medium List 2" w:semiHidden="0" w:uiPriority="66" w:unhideWhenUsed="0"/>
+    <w:lsdException w:name="Medium Grid 1" w:semiHidden="0" w:uiPriority="67" w:unhideWhenUsed="0"/>
+    <w:lsdException w:name="Medium Grid 2" w:semiHidden="0" w:uiPriority="68" w:unhideWhenUsed="0"/>
+    <w:lsdException w:name="Medium Grid 3" w:semiHidden="0" w:uiPriority="69" w:unhideWhenUsed="0"/>
+    <w:lsdException w:name="Dark List" w:semiHidden="0" w:uiPriority="70" w:unhideWhenUsed="0"/>
+    <w:lsdException w:name="Colorful Shading" w:semiHidden="0" w:uiPriority="71" w:unhideWhenUsed="0"/>
+    <w:lsdException w:name="Colorful List" w:semiHidden="0" w:uiPriority="72" w:unhideWhenUsed="0"/>
+    <w:lsdException w:name="Colorful Grid" w:semiHidden="0" w:uiPriority="73" w:unhideWhenUsed="0"/>
+    <w:lsdException w:name="Light Shading Accent 1" w:semiHidden="0" w:uiPriority="60" w:unhideWhenUsed="0"/>
+    <w:lsdException w:name="Light List Accent 1" w:semiHidden="0" w:uiPriority="61" w:unhideWhenUsed="0"/>
+    <w:lsdException w:name="Light Grid Accent 1" w:semiHidden="0" w:uiPriority="62" w:unhideWhenUsed="0"/>
+    <w:lsdException w:name="Medium Shading 1 Accent 1" w:semiHidden="0" w:uiPriority="63" w:unhideWhenUsed="0"/>
+    <w:lsdException w:name="Medium Shading 2 Accent 1" w:semiHidden="0" w:uiPriority="64" w:unhideWhenUsed="0"/>
+    <w:lsdException w:name="Medium List 1 Accent 1" w:semiHidden="0" w:uiPriority="65" w:unhideWhenUsed="0"/>
+    <w:lsdException w:name="Revision" w:unhideWhenUsed="0"/>
+    <w:lsdException w:name="List Paragraph" w:semiHidden="0" w:uiPriority="34" w:unhideWhenUsed="0" w:qFormat="1"/>
+    <w:lsdException w:name="Quote" w:semiHidden="0" w:uiPriority="29" w:unhideWhenUsed="0" w:qFormat="1"/>
+    <w:lsdException w:name="Intense Quote" w:semiHidden="0" w:uiPriority="30" w:unhideWhenUsed="0" w:qFormat="1"/>
+    <w:lsdException w:name="Medium List 2 Accent 1" w:semiHidden="0" w:uiPriority="66" w:unhideWhenUsed="0"/>
+    <w:lsdException w:name="Medium Grid 1 Accent 1" w:semiHidden="0" w:uiPriority="67" w:unhideWhenUsed="0"/>
+    <w:lsdException w:name="Medium Grid 2 Accent 1" w:semiHidden="0" w:uiPriority="68" w:unhideWhenUsed="0"/>
+    <w:lsdException w:name="Medium Grid 3 Accent 1" w:semiHidden="0" w:uiPriority="69" w:unhideWhenUsed="0"/>
+    <w:lsdException w:name="Dark List Accent 1" w:semiHidden="0" w:uiPriority="70" w:unhideWhenUsed="0"/>
+    <w:lsdException w:name="Colorful Shading Accent 1" w:semiHidden="0" w:uiPriority="71" w:unhideWhenUsed="0"/>
+    <w:lsdException w:name="Colorful List Accent 1" w:semiHidden="0" w:uiPriority="72" w:unhideWhenUsed="0"/>
+    <w:lsdException w:name="Colorful Grid Accent 1" w:semiHidden="0" w:uiPriority="73" w:unhideWhenUsed="0"/>
+    <w:lsdException w:name="Light Shading Accent 2" w:semiHidden="0" w:uiPriority="60" w:unhideWhenUsed="0"/>
+    <w:lsdException w:name="Light List Accent 2" w:semiHidden="0" w:uiPriority="61" w:unhideWhenUsed="0"/>
+    <w:lsdException w:name="Light Grid Accent 2" w:semiHidden="0" w:uiPriority="62" w:unhideWhenUsed="0"/>
+    <w:lsdException w:name="Medium Shading 1 Accent 2" w:semiHidden="0" w:uiPriority="63" w:unhideWhenUsed="0"/>
+    <w:lsdException w:name="Medium Shading 2 Accent 2" w:semiHidden="0" w:uiPriority="64" w:unhideWhenUsed="0"/>
+    <w:lsdException w:name="Medium List 1 Accent 2" w:semiHidden="0" w:uiPriority="65" w:unhideWhenUsed="0"/>
+    <w:lsdException w:name="Medium List 2 Accent 2" w:semiHidden="0" w:uiPriority="66" w:unhideWhenUsed="0"/>
+    <w:lsdException w:name="Medium Grid 1 Accent 2" w:semiHidden="0" w:uiPriority="67" w:unhideWhenUsed="0"/>
+    <w:lsdException w:name="Medium Grid 2 Accent 2" w:semiHidden="0" w:uiPriority="68" w:unhideWhenUsed="0"/>
+    <w:lsdException w:name="Medium Grid 3 Accent 2" w:semiHidden="0" w:uiPriority="69" w:unhideWhenUsed="0"/>
+    <w:lsdException w:name="Dark List Accent 2" w:semiHidden="0" w:uiPriority="70" w:unhideWhenUsed="0"/>
+    <w:lsdException w:name="Colorful Shading Accent 2" w:semiHidden="0" w:uiPriority="71" w:unhideWhenUsed="0"/>
+    <w:lsdException w:name="Colorful List Accent 2" w:semiHidden="0" w:uiPriority="72" w:unhideWhenUsed="0"/>
+    <w:lsdException w:name="Colorful Grid Accent 2" w:semiHidden="0" w:uiPriority="73" w:unhideWhenUsed="0"/>
+    <w:lsdException w:name="Light Shading Accent 3" w:semiHidden="0" w:uiPriority="60" w:unhideWhenUsed="0"/>
+    <w:lsdException w:name="Light List Accent 3" w:semiHidden="0" w:uiPriority="61" w:unhideWhenUsed="0"/>
+    <w:lsdException w:name="Light Grid Accent 3" w:semiHidden="0" w:uiPriority="62" w:unhideWhenUsed="0"/>
+    <w:lsdException w:name="Medium Shading 1 Accent 3" w:semiHidden="0" w:uiPriority="63" w:unhideWhenUsed="0"/>
+    <w:lsdException w:name="Medium Shading 2 Accent 3" w:semiHidden="0" w:uiPriority="64" w:unhideWhenUsed="0"/>
+    <w:lsdException w:name="Medium List 1 Accent 3" w:semiHidden="0" w:uiPriority="65" w:unhideWhenUsed="0"/>
+    <w:lsdException w:name="Medium List 2 Accent 3" w:semiHidden="0" w:uiPriority="66" w:unhideWhenUsed="0"/>
+    <w:lsdException w:name="Medium Grid 1 Accent 3" w:semiHidden="0" w:uiPriority="67" w:unhideWhenUsed="0"/>
+    <w:lsdException w:name="Medium Grid 2 Accent 3" w:semiHidden="0" w:uiPriority="68" w:unhideWhenUsed="0"/>
+    <w:lsdException w:name="Medium Grid 3 Accent 3" w:semiHidden="0" w:uiPriority="69" w:unhideWhenUsed="0"/>
+    <w:lsdException w:name="Dark List Accent 3" w:semiHidden="0" w:uiPriority="70" w:unhideWhenUsed="0"/>
+    <w:lsdException w:name="Colorful Shading Accent 3" w:semiHidden="0" w:uiPriority="71" w:unhideWhenUsed="0"/>
+    <w:lsdException w:name="Colorful List Accent 3" w:semiHidden="0" w:uiPriority="72" w:unhideWhenUsed="0"/>
+    <w:lsdException w:name="Colorful Grid Accent 3" w:semiHidden="0" w:uiPriority="73" w:unhideWhenUsed="0"/>
+    <w:lsdException w:name="Light Shading Accent 4" w:semiHidden="0" w:uiPriority="60" w:unhideWhenUsed="0"/>
+    <w:lsdException w:name="Light List Accent 4" w:semiHidden="0" w:uiPriority="61" w:unhideWhenUsed="0"/>
+    <w:lsdException w:name="Light Grid Accent 4" w:semiHidden="0" w:uiPriority="62" w:unhideWhenUsed="0"/>
+    <w:lsdException w:name="Medium Shading 1 Accent 4" w:semiHidden="0" w:uiPriority="63" w:unhideWhenUsed="0"/>
+    <w:lsdException w:name="Medium Shading 2 Accent 4" w:semiHidden="0" w:uiPriority="64" w:unhideWhenUsed="0"/>
+    <w:lsdException w:name="Medium List 1 Accent 4" w:semiHidden="0" w:uiPriority="65" w:unhideWhenUsed="0"/>
+    <w:lsdException w:name="Medium List 2 Accent 4" w:semiHidden="0" w:uiPriority="66" w:unhideWhenUsed="0"/>
+    <w:lsdException w:name="Medium Grid 1 Accent 4" w:semiHidden="0" w:uiPriority="67" w:unhideWhenUsed="0"/>
+    <w:lsdException w:name="Medium Grid 2 Accent 4" w:semiHidden="0" w:uiPriority="68" w:unhideWhenUsed="0"/>
+    <w:lsdException w:name="Medium Grid 3 Accent 4" w:semiHidden="0" w:uiPriority="69" w:unhideWhenUsed="0"/>
+    <w:lsdException w:name="Dark List Accent 4" w:semiHidden="0" w:uiPriority="70" w:unhideWhenUsed="0"/>
+    <w:lsdException w:name="Colorful Shading Accent 4" w:semiHidden="0" w:uiPriority="71" w:unhideWhenUsed="0"/>
+    <w:lsdException w:name="Colorful List Accent 4" w:semiHidden="0" w:uiPriority="72" w:unhideWhenUsed="0"/>
+    <w:lsdException w:name="Colorful Grid Accent 4" w:semiHidden="0" w:uiPriority="73" w:unhideWhenUsed="0"/>
+    <w:lsdException w:name="Light Shading Accent 5" w:semiHidden="0" w:uiPriority="60" w:unhideWhenUsed="0"/>
+    <w:lsdException w:name="Light List Accent 5" w:semiHidden="0" w:uiPriority="61" w:unhideWhenUsed="0"/>
+    <w:lsdException w:name="Light Grid Accent 5" w:semiHidden="0" w:uiPriority="62" w:unhideWhenUsed="0"/>
+    <w:lsdException w:name="Medium Shading 1 Accent 5" w:semiHidden="0" w:uiPriority="63" w:unhideWhenUsed="0"/>
+    <w:lsdException w:name="Medium Shading 2 Accent 5" w:semiHidden="0" w:uiPriority="64" w:unhideWhenUsed="0"/>
+    <w:lsdException w:name="Medium List 1 Accent 5" w:semiHidden="0" w:uiPriority="65" w:unhideWhenUsed="0"/>
+    <w:lsdException w:name="Medium List 2 Accent 5" w:semiHidden="0" w:uiPriority="66" w:unhideWhenUsed="0"/>
+    <w:lsdException w:name="Medium Grid 1 Accent 5" w:semiHidden="0" w:uiPriority="67" w:unhideWhenUsed="0"/>
+    <w:lsdException w:name="Medium Grid 2 Accent 5" w:semiHidden="0" w:uiPriority="68" w:unhideWhenUsed="0"/>
+    <w:lsdException w:name="Medium Grid 3 Accent 5" w:semiHidden="0" w:uiPriority="69" w:unhideWhenUsed="0"/>
+    <w:lsdException w:name="Dark List Accent 5" w:semiHidden="0" w:uiPriority="70" w:unhideWhenUsed="0"/>
+    <w:lsdException w:name="Colorful Shading Accent 5" w:semiHidden="0" w:uiPriority="71" w:unhideWhenUsed="0"/>
+    <w:lsdException w:name="Colorful List Accent 5" w:semiHidden="0" w:uiPriority="72" w:unhideWhenUsed="0"/>
+    <w:lsdException w:name="Colorful Grid Accent 5" w:semiHidden="0" w:uiPriority="73" w:unhideWhenUsed="0"/>
+    <w:lsdException w:name="Light Shading Accent 6" w:semiHidden="0" w:uiPriority="60" w:unhideWhenUsed="0"/>
+    <w:lsdException w:name="Light List Accent 6" w:semiHidden="0" w:uiPriority="61" w:unhideWhenUsed="0"/>
+    <w:lsdException w:name="Light Grid Accent 6" w:semiHidden="0" w:uiPriority="62" w:unhideWhenUsed="0"/>
+    <w:lsdException w:name="Medium Shading 1 Accent 6" w:semiHidden="0" w:uiPriority="63" w:unhideWhenUsed="0"/>
+    <w:lsdException w:name="Medium Shading 2 Accent 6" w:semiHidden="0" w:uiPriority="64" w:unhideWhenUsed="0"/>
+    <w:lsdException w:name="Medium List 1 Accent 6" w:semiHidden="0" w:uiPriority="65" w:unhideWhenUsed="0"/>
+    <w:lsdException w:name="Medium List 2 Accent 6" w:semiHidden="0" w:uiPriority="66" w:unhideWhenUsed="0"/>
+    <w:lsdException w:name="Medium Grid 1 Accent 6" w:semiHidden="0" w:uiPriority="67" w:unhideWhenUsed="0"/>
+    <w:lsdException w:name="Medium Grid 2 Accent 6" w:semiHidden="0" w:uiPriority="68" w:unhideWhenUsed="0"/>
+    <w:lsdException w:name="Medium Grid 3 Accent 6" w:semiHidden="0" w:uiPriority="69" w:unhideWhenUsed="0"/>
+    <w:lsdException w:name="Dark List Accent 6" w:semiHidden="0" w:uiPriority="70" w:unhideWhenUsed="0"/>
+    <w:lsdException w:name="Colorful Shading Accent 6" w:semiHidden="0" w:uiPriority="71" w:unhideWhenUsed="0"/>
+    <w:lsdException w:name="Colorful List Accent 6" w:semiHidden="0" w:uiPriority="72" w:unhideWhenUsed="0"/>
+    <w:lsdException w:name="Colorful Grid Accent 6" w:semiHidden="0" w:uiPriority="73" w:unhideWhenUsed="0"/>
+    <w:lsdException w:name="Subtle Emphasis" w:semiHidden="0" w:uiPriority="19" w:unhideWhenUsed="0" w:qFormat="1"/>
+    <w:lsdException w:name="Intense Emphasis" w:semiHidden="0" w:uiPriority="21" w:unhideWhenUsed="0" w:qFormat="1"/>
+    <w:lsdException w:name="Subtle Reference" w:semiHidden="0" w:uiPriority="31" w:unhideWhenUsed="0" w:qFormat="1"/>
+    <w:lsdException w:name="Intense Reference" w:semiHidden="0" w:uiPriority="32" w:unhideWhenUsed="0" w:qFormat="1"/>
+    <w:lsdException w:name="Book Title" w:semiHidden="0" w:uiPriority="33" w:unhideWhenUsed="0" w:qFormat="1"/>
+    <w:lsdException w:name="Bibliography" w:uiPriority="37"/>
+    <w:lsdException w:name="TOC Heading" w:uiPriority="39" w:qFormat="1"/>
+  </w:latentStyles>
   <w:style w:type="paragraph" w:default="1" w:styleId="Normal">
     <w:name w:val="Normal"/>
-    <w:next w:val="Normal"/>
-    <w:pPr/>
     <w:rPr>
       <w:sz w:val="24"/>
       <w:szCs w:val="24"/>
-      <w:lang w:val="en-US" w:eastAsia="en-US" w:bidi="ar-SA"/>
+      <w:lang w:eastAsia="en-US"/>
     </w:rPr>
   </w:style>
-  <w:style w:type="character" w:default="1" w:styleId="Default Paragraph Font">
+  <w:style w:type="character" w:default="1" w:styleId="DefaultParagraphFont">
     <w:name w:val="Default Paragraph Font"/>
-    <w:next w:val="Default Paragraph Font"/>
+    <w:uiPriority w:val="1"/>
+    <w:semiHidden/>
+    <w:unhideWhenUsed/>
+  </w:style>
+  <w:style w:type="table" w:default="1" w:styleId="TableNormal">
+    <w:name w:val="Normal Table"/>
+    <w:uiPriority w:val="99"/>
+    <w:semiHidden/>
+    <w:unhideWhenUsed/>
+    <w:tblPr>
+      <w:tblInd w:w="0" w:type="dxa"/>
+      <w:tblCellMar>
+        <w:top w:w="0" w:type="dxa"/>
+        <w:left w:w="108" w:type="dxa"/>
+        <w:bottom w:w="0" w:type="dxa"/>
+        <w:right w:w="108" w:type="dxa"/>
+      </w:tblCellMar>
+    </w:tblPr>
+  </w:style>
+  <w:style w:type="numbering" w:default="1" w:styleId="NoList">
+    <w:name w:val="No List"/>
+    <w:uiPriority w:val="99"/>
+    <w:semiHidden/>
+    <w:unhideWhenUsed/>
   </w:style>
   <w:style w:type="character" w:styleId="Hyperlink">
     <w:name w:val="Hyperlink"/>
@@ -1414,112 +1471,31 @@
       <w:u w:val="single"/>
     </w:rPr>
   </w:style>
-  <w:style w:type="table" w:default="1" w:styleId="Table Normal">
-    <w:name w:val="Table Normal"/>
-    <w:next w:val="Table Normal"/>
-    <w:pPr/>
-    <w:tblPr>
-      <w:tblInd w:w="0" w:type="dxa"/>
-    </w:tblPr>
-    <w:trPr/>
-    <w:tcPr/>
-    <w:tblStylePr w:type="firstRow"/>
-    <w:tblStylePr w:type="lastRow"/>
-    <w:tblStylePr w:type="firstCol"/>
-    <w:tblStylePr w:type="lastCol"/>
-    <w:tblStylePr w:type="band1Vert"/>
-    <w:tblStylePr w:type="band2Vert"/>
-    <w:tblStylePr w:type="band1Horz"/>
-    <w:tblStylePr w:type="band2Horz"/>
-    <w:tblStylePr w:type="neCell"/>
-    <w:tblStylePr w:type="nwCell"/>
-    <w:tblStylePr w:type="seCell"/>
-    <w:tblStylePr w:type="swCell"/>
-  </w:style>
-  <w:style w:type="numbering" w:default="1" w:styleId="No List">
-    <w:name w:val="No List"/>
-    <w:next w:val="No List"/>
-    <w:pPr/>
-  </w:style>
-  <w:style w:type="paragraph" w:styleId="Header &amp; Footer">
+  <w:style w:type="paragraph" w:customStyle="1" w:styleId="HeaderFooter">
     <w:name w:val="Header &amp; Footer"/>
-    <w:next w:val="Header &amp; Footer"/>
     <w:pPr>
-      <w:keepNext w:val="0"/>
-      <w:keepLines w:val="0"/>
-      <w:pageBreakBefore w:val="0"/>
-      <w:widowControl w:val="1"/>
-      <w:shd w:val="clear" w:color="auto" w:fill="auto"/>
       <w:tabs>
         <w:tab w:val="right" w:pos="9020"/>
       </w:tabs>
-      <w:suppressAutoHyphens w:val="0"/>
-      <w:bidi w:val="0"/>
-      <w:spacing w:before="0" w:after="0" w:line="240" w:lineRule="auto"/>
-      <w:ind w:left="0" w:right="0" w:firstLine="0"/>
-      <w:jc w:val="left"/>
-      <w:outlineLvl w:val="9"/>
     </w:pPr>
     <w:rPr>
-      <w:rFonts w:ascii="Helvetica" w:cs="Arial Unicode MS" w:hAnsi="Helvetica" w:eastAsia="Arial Unicode MS"/>
-      <w:b w:val="0"/>
-      <w:bCs w:val="0"/>
-      <w:i w:val="0"/>
-      <w:iCs w:val="0"/>
-      <w:caps w:val="0"/>
-      <w:smallCaps w:val="0"/>
-      <w:strike w:val="0"/>
-      <w:dstrike w:val="0"/>
-      <w:outline w:val="0"/>
+      <w:rFonts w:ascii="Helvetica" w:hAnsi="Helvetica" w:cs="Arial Unicode MS"/>
       <w:color w:val="000000"/>
-      <w:spacing w:val="0"/>
-      <w:kern w:val="0"/>
-      <w:position w:val="0"/>
       <w:sz w:val="24"/>
       <w:szCs w:val="24"/>
-      <w:u w:val="none"/>
-      <w:vertAlign w:val="baseline"/>
     </w:rPr>
   </w:style>
-  <w:style w:type="paragraph" w:styleId="Body">
+  <w:style w:type="paragraph" w:customStyle="1" w:styleId="Body">
     <w:name w:val="Body"/>
-    <w:next w:val="Body"/>
-    <w:pPr>
-      <w:keepNext w:val="0"/>
-      <w:keepLines w:val="0"/>
-      <w:pageBreakBefore w:val="0"/>
-      <w:widowControl w:val="1"/>
-      <w:shd w:val="clear" w:color="auto" w:fill="auto"/>
-      <w:suppressAutoHyphens w:val="0"/>
-      <w:bidi w:val="0"/>
-      <w:spacing w:before="0" w:after="0" w:line="240" w:lineRule="auto"/>
-      <w:ind w:left="0" w:right="0" w:firstLine="0"/>
-      <w:jc w:val="left"/>
-      <w:outlineLvl w:val="9"/>
-    </w:pPr>
     <w:rPr>
-      <w:rFonts w:ascii="Times New Roman" w:cs="Arial Unicode MS" w:hAnsi="Times New Roman" w:eastAsia="Arial Unicode MS"/>
-      <w:b w:val="0"/>
-      <w:bCs w:val="0"/>
-      <w:i w:val="0"/>
-      <w:iCs w:val="0"/>
-      <w:caps w:val="0"/>
-      <w:smallCaps w:val="0"/>
-      <w:strike w:val="0"/>
-      <w:dstrike w:val="0"/>
-      <w:outline w:val="0"/>
+      <w:rFonts w:cs="Arial Unicode MS"/>
       <w:color w:val="000000"/>
-      <w:spacing w:val="0"/>
-      <w:kern w:val="0"/>
-      <w:position w:val="0"/>
       <w:sz w:val="24"/>
       <w:szCs w:val="24"/>
-      <w:u w:val="none" w:color="000000"/>
-      <w:vertAlign w:val="baseline"/>
-      <w:lang w:val="en-US"/>
+      <w:u w:color="000000"/>
     </w:rPr>
   </w:style>
-  <w:style w:type="numbering" w:styleId="Imported Style 3">
+  <w:style w:type="numbering" w:customStyle="1" w:styleId="ImportedStyle3">
     <w:name w:val="Imported Style 3"/>
     <w:pPr>
       <w:numPr>
@@ -1527,10 +1503,261 @@
       </w:numPr>
     </w:pPr>
   </w:style>
-  <w:style w:type="character" w:styleId="None 1">
+  <w:style w:type="character" w:customStyle="1" w:styleId="None1">
     <w:name w:val="None 1"/>
     <w:rPr>
-      <w:rFonts w:ascii="Menlo" w:cs="Arial Unicode MS" w:hAnsi="Menlo" w:eastAsia="Arial Unicode MS"/>
+      <w:rFonts w:ascii="Menlo" w:eastAsia="Arial Unicode MS" w:hAnsi="Menlo" w:cs="Arial Unicode MS"/>
+      <w:b w:val="0"/>
+      <w:bCs w:val="0"/>
+      <w:i w:val="0"/>
+      <w:iCs w:val="0"/>
+      <w:sz w:val="20"/>
+      <w:szCs w:val="20"/>
+      <w:lang w:val="en-US"/>
+    </w:rPr>
+  </w:style>
+</w:styles>
+</file>
+
+<file path=word/stylesWithEffects.xml><?xml version="1.0" encoding="utf-8"?>
+<w:styles xmlns:wpc="http://schemas.microsoft.com/office/word/2010/wordprocessingCanvas" xmlns:mc="http://schemas.openxmlformats.org/markup-compatibility/2006" xmlns:o="urn:schemas-microsoft-com:office:office" xmlns:r="http://schemas.openxmlformats.org/officeDocument/2006/relationships" xmlns:m="http://schemas.openxmlformats.org/officeDocument/2006/math" xmlns:v="urn:schemas-microsoft-com:vml" xmlns:wp14="http://schemas.microsoft.com/office/word/2010/wordprocessingDrawing" xmlns:wp="http://schemas.openxmlformats.org/drawingml/2006/wordprocessingDrawing" xmlns:w10="urn:schemas-microsoft-com:office:word" xmlns:w="http://schemas.openxmlformats.org/wordprocessingml/2006/main" xmlns:w14="http://schemas.microsoft.com/office/word/2010/wordml" xmlns:wpg="http://schemas.microsoft.com/office/word/2010/wordprocessingGroup" xmlns:wpi="http://schemas.microsoft.com/office/word/2010/wordprocessingInk" xmlns:wne="http://schemas.microsoft.com/office/word/2006/wordml" xmlns:wps="http://schemas.microsoft.com/office/word/2010/wordprocessingShape" mc:Ignorable="w14 wp14">
+  <w:docDefaults>
+    <w:rPrDefault>
+      <w:rPr>
+        <w:rFonts w:ascii="Times New Roman" w:eastAsia="Arial Unicode MS" w:hAnsi="Times New Roman" w:cs="Times New Roman"/>
+        <w:bdr w:val="nil"/>
+        <w:lang w:val="en-US" w:eastAsia="zh-CN" w:bidi="ar-SA"/>
+      </w:rPr>
+    </w:rPrDefault>
+    <w:pPrDefault>
+      <w:pPr>
+        <w:pBdr>
+          <w:top w:val="nil"/>
+          <w:left w:val="nil"/>
+          <w:bottom w:val="nil"/>
+          <w:right w:val="nil"/>
+          <w:between w:val="nil"/>
+          <w:bar w:val="nil"/>
+        </w:pBdr>
+      </w:pPr>
+    </w:pPrDefault>
+  </w:docDefaults>
+  <w:latentStyles w:defLockedState="0" w:defUIPriority="99" w:defSemiHidden="1" w:defUnhideWhenUsed="1" w:defQFormat="0" w:count="267">
+    <w:lsdException w:name="Normal" w:semiHidden="0" w:uiPriority="0" w:unhideWhenUsed="0" w:qFormat="1"/>
+    <w:lsdException w:name="heading 1" w:semiHidden="0" w:uiPriority="9" w:unhideWhenUsed="0" w:qFormat="1"/>
+    <w:lsdException w:name="heading 2" w:uiPriority="9" w:qFormat="1"/>
+    <w:lsdException w:name="heading 3" w:uiPriority="9" w:qFormat="1"/>
+    <w:lsdException w:name="heading 4" w:uiPriority="9" w:qFormat="1"/>
+    <w:lsdException w:name="heading 5" w:uiPriority="9" w:qFormat="1"/>
+    <w:lsdException w:name="heading 6" w:uiPriority="9" w:qFormat="1"/>
+    <w:lsdException w:name="heading 7" w:uiPriority="9" w:qFormat="1"/>
+    <w:lsdException w:name="heading 8" w:uiPriority="9" w:qFormat="1"/>
+    <w:lsdException w:name="heading 9" w:uiPriority="9" w:qFormat="1"/>
+    <w:lsdException w:name="toc 1" w:uiPriority="39"/>
+    <w:lsdException w:name="toc 2" w:uiPriority="39"/>
+    <w:lsdException w:name="toc 3" w:uiPriority="39"/>
+    <w:lsdException w:name="toc 4" w:uiPriority="39"/>
+    <w:lsdException w:name="toc 5" w:uiPriority="39"/>
+    <w:lsdException w:name="toc 6" w:uiPriority="39"/>
+    <w:lsdException w:name="toc 7" w:uiPriority="39"/>
+    <w:lsdException w:name="toc 8" w:uiPriority="39"/>
+    <w:lsdException w:name="toc 9" w:uiPriority="39"/>
+    <w:lsdException w:name="caption" w:uiPriority="35" w:qFormat="1"/>
+    <w:lsdException w:name="Title" w:semiHidden="0" w:uiPriority="10" w:unhideWhenUsed="0" w:qFormat="1"/>
+    <w:lsdException w:name="Default Paragraph Font" w:uiPriority="1"/>
+    <w:lsdException w:name="Subtitle" w:semiHidden="0" w:uiPriority="11" w:unhideWhenUsed="0" w:qFormat="1"/>
+    <w:lsdException w:name="Strong" w:semiHidden="0" w:uiPriority="22" w:unhideWhenUsed="0" w:qFormat="1"/>
+    <w:lsdException w:name="Emphasis" w:semiHidden="0" w:uiPriority="20" w:unhideWhenUsed="0" w:qFormat="1"/>
+    <w:lsdException w:name="Table Grid" w:semiHidden="0" w:uiPriority="59" w:unhideWhenUsed="0"/>
+    <w:lsdException w:name="Placeholder Text" w:unhideWhenUsed="0"/>
+    <w:lsdException w:name="No Spacing" w:semiHidden="0" w:uiPriority="1" w:unhideWhenUsed="0" w:qFormat="1"/>
+    <w:lsdException w:name="Light Shading" w:semiHidden="0" w:uiPriority="60" w:unhideWhenUsed="0"/>
+    <w:lsdException w:name="Light List" w:semiHidden="0" w:uiPriority="61" w:unhideWhenUsed="0"/>
+    <w:lsdException w:name="Light Grid" w:semiHidden="0" w:uiPriority="62" w:unhideWhenUsed="0"/>
+    <w:lsdException w:name="Medium Shading 1" w:semiHidden="0" w:uiPriority="63" w:unhideWhenUsed="0"/>
+    <w:lsdException w:name="Medium Shading 2" w:semiHidden="0" w:uiPriority="64" w:unhideWhenUsed="0"/>
+    <w:lsdException w:name="Medium List 1" w:semiHidden="0" w:uiPriority="65" w:unhideWhenUsed="0"/>
+    <w:lsdException w:name="Medium List 2" w:semiHidden="0" w:uiPriority="66" w:unhideWhenUsed="0"/>
+    <w:lsdException w:name="Medium Grid 1" w:semiHidden="0" w:uiPriority="67" w:unhideWhenUsed="0"/>
+    <w:lsdException w:name="Medium Grid 2" w:semiHidden="0" w:uiPriority="68" w:unhideWhenUsed="0"/>
+    <w:lsdException w:name="Medium Grid 3" w:semiHidden="0" w:uiPriority="69" w:unhideWhenUsed="0"/>
+    <w:lsdException w:name="Dark List" w:semiHidden="0" w:uiPriority="70" w:unhideWhenUsed="0"/>
+    <w:lsdException w:name="Colorful Shading" w:semiHidden="0" w:uiPriority="71" w:unhideWhenUsed="0"/>
+    <w:lsdException w:name="Colorful List" w:semiHidden="0" w:uiPriority="72" w:unhideWhenUsed="0"/>
+    <w:lsdException w:name="Colorful Grid" w:semiHidden="0" w:uiPriority="73" w:unhideWhenUsed="0"/>
+    <w:lsdException w:name="Light Shading Accent 1" w:semiHidden="0" w:uiPriority="60" w:unhideWhenUsed="0"/>
+    <w:lsdException w:name="Light List Accent 1" w:semiHidden="0" w:uiPriority="61" w:unhideWhenUsed="0"/>
+    <w:lsdException w:name="Light Grid Accent 1" w:semiHidden="0" w:uiPriority="62" w:unhideWhenUsed="0"/>
+    <w:lsdException w:name="Medium Shading 1 Accent 1" w:semiHidden="0" w:uiPriority="63" w:unhideWhenUsed="0"/>
+    <w:lsdException w:name="Medium Shading 2 Accent 1" w:semiHidden="0" w:uiPriority="64" w:unhideWhenUsed="0"/>
+    <w:lsdException w:name="Medium List 1 Accent 1" w:semiHidden="0" w:uiPriority="65" w:unhideWhenUsed="0"/>
+    <w:lsdException w:name="Revision" w:unhideWhenUsed="0"/>
+    <w:lsdException w:name="List Paragraph" w:semiHidden="0" w:uiPriority="34" w:unhideWhenUsed="0" w:qFormat="1"/>
+    <w:lsdException w:name="Quote" w:semiHidden="0" w:uiPriority="29" w:unhideWhenUsed="0" w:qFormat="1"/>
+    <w:lsdException w:name="Intense Quote" w:semiHidden="0" w:uiPriority="30" w:unhideWhenUsed="0" w:qFormat="1"/>
+    <w:lsdException w:name="Medium List 2 Accent 1" w:semiHidden="0" w:uiPriority="66" w:unhideWhenUsed="0"/>
+    <w:lsdException w:name="Medium Grid 1 Accent 1" w:semiHidden="0" w:uiPriority="67" w:unhideWhenUsed="0"/>
+    <w:lsdException w:name="Medium Grid 2 Accent 1" w:semiHidden="0" w:uiPriority="68" w:unhideWhenUsed="0"/>
+    <w:lsdException w:name="Medium Grid 3 Accent 1" w:semiHidden="0" w:uiPriority="69" w:unhideWhenUsed="0"/>
+    <w:lsdException w:name="Dark List Accent 1" w:semiHidden="0" w:uiPriority="70" w:unhideWhenUsed="0"/>
+    <w:lsdException w:name="Colorful Shading Accent 1" w:semiHidden="0" w:uiPriority="71" w:unhideWhenUsed="0"/>
+    <w:lsdException w:name="Colorful List Accent 1" w:semiHidden="0" w:uiPriority="72" w:unhideWhenUsed="0"/>
+    <w:lsdException w:name="Colorful Grid Accent 1" w:semiHidden="0" w:uiPriority="73" w:unhideWhenUsed="0"/>
+    <w:lsdException w:name="Light Shading Accent 2" w:semiHidden="0" w:uiPriority="60" w:unhideWhenUsed="0"/>
+    <w:lsdException w:name="Light List Accent 2" w:semiHidden="0" w:uiPriority="61" w:unhideWhenUsed="0"/>
+    <w:lsdException w:name="Light Grid Accent 2" w:semiHidden="0" w:uiPriority="62" w:unhideWhenUsed="0"/>
+    <w:lsdException w:name="Medium Shading 1 Accent 2" w:semiHidden="0" w:uiPriority="63" w:unhideWhenUsed="0"/>
+    <w:lsdException w:name="Medium Shading 2 Accent 2" w:semiHidden="0" w:uiPriority="64" w:unhideWhenUsed="0"/>
+    <w:lsdException w:name="Medium List 1 Accent 2" w:semiHidden="0" w:uiPriority="65" w:unhideWhenUsed="0"/>
+    <w:lsdException w:name="Medium List 2 Accent 2" w:semiHidden="0" w:uiPriority="66" w:unhideWhenUsed="0"/>
+    <w:lsdException w:name="Medium Grid 1 Accent 2" w:semiHidden="0" w:uiPriority="67" w:unhideWhenUsed="0"/>
+    <w:lsdException w:name="Medium Grid 2 Accent 2" w:semiHidden="0" w:uiPriority="68" w:unhideWhenUsed="0"/>
+    <w:lsdException w:name="Medium Grid 3 Accent 2" w:semiHidden="0" w:uiPriority="69" w:unhideWhenUsed="0"/>
+    <w:lsdException w:name="Dark List Accent 2" w:semiHidden="0" w:uiPriority="70" w:unhideWhenUsed="0"/>
+    <w:lsdException w:name="Colorful Shading Accent 2" w:semiHidden="0" w:uiPriority="71" w:unhideWhenUsed="0"/>
+    <w:lsdException w:name="Colorful List Accent 2" w:semiHidden="0" w:uiPriority="72" w:unhideWhenUsed="0"/>
+    <w:lsdException w:name="Colorful Grid Accent 2" w:semiHidden="0" w:uiPriority="73" w:unhideWhenUsed="0"/>
+    <w:lsdException w:name="Light Shading Accent 3" w:semiHidden="0" w:uiPriority="60" w:unhideWhenUsed="0"/>
+    <w:lsdException w:name="Light List Accent 3" w:semiHidden="0" w:uiPriority="61" w:unhideWhenUsed="0"/>
+    <w:lsdException w:name="Light Grid Accent 3" w:semiHidden="0" w:uiPriority="62" w:unhideWhenUsed="0"/>
+    <w:lsdException w:name="Medium Shading 1 Accent 3" w:semiHidden="0" w:uiPriority="63" w:unhideWhenUsed="0"/>
+    <w:lsdException w:name="Medium Shading 2 Accent 3" w:semiHidden="0" w:uiPriority="64" w:unhideWhenUsed="0"/>
+    <w:lsdException w:name="Medium List 1 Accent 3" w:semiHidden="0" w:uiPriority="65" w:unhideWhenUsed="0"/>
+    <w:lsdException w:name="Medium List 2 Accent 3" w:semiHidden="0" w:uiPriority="66" w:unhideWhenUsed="0"/>
+    <w:lsdException w:name="Medium Grid 1 Accent 3" w:semiHidden="0" w:uiPriority="67" w:unhideWhenUsed="0"/>
+    <w:lsdException w:name="Medium Grid 2 Accent 3" w:semiHidden="0" w:uiPriority="68" w:unhideWhenUsed="0"/>
+    <w:lsdException w:name="Medium Grid 3 Accent 3" w:semiHidden="0" w:uiPriority="69" w:unhideWhenUsed="0"/>
+    <w:lsdException w:name="Dark List Accent 3" w:semiHidden="0" w:uiPriority="70" w:unhideWhenUsed="0"/>
+    <w:lsdException w:name="Colorful Shading Accent 3" w:semiHidden="0" w:uiPriority="71" w:unhideWhenUsed="0"/>
+    <w:lsdException w:name="Colorful List Accent 3" w:semiHidden="0" w:uiPriority="72" w:unhideWhenUsed="0"/>
+    <w:lsdException w:name="Colorful Grid Accent 3" w:semiHidden="0" w:uiPriority="73" w:unhideWhenUsed="0"/>
+    <w:lsdException w:name="Light Shading Accent 4" w:semiHidden="0" w:uiPriority="60" w:unhideWhenUsed="0"/>
+    <w:lsdException w:name="Light List Accent 4" w:semiHidden="0" w:uiPriority="61" w:unhideWhenUsed="0"/>
+    <w:lsdException w:name="Light Grid Accent 4" w:semiHidden="0" w:uiPriority="62" w:unhideWhenUsed="0"/>
+    <w:lsdException w:name="Medium Shading 1 Accent 4" w:semiHidden="0" w:uiPriority="63" w:unhideWhenUsed="0"/>
+    <w:lsdException w:name="Medium Shading 2 Accent 4" w:semiHidden="0" w:uiPriority="64" w:unhideWhenUsed="0"/>
+    <w:lsdException w:name="Medium List 1 Accent 4" w:semiHidden="0" w:uiPriority="65" w:unhideWhenUsed="0"/>
+    <w:lsdException w:name="Medium List 2 Accent 4" w:semiHidden="0" w:uiPriority="66" w:unhideWhenUsed="0"/>
+    <w:lsdException w:name="Medium Grid 1 Accent 4" w:semiHidden="0" w:uiPriority="67" w:unhideWhenUsed="0"/>
+    <w:lsdException w:name="Medium Grid 2 Accent 4" w:semiHidden="0" w:uiPriority="68" w:unhideWhenUsed="0"/>
+    <w:lsdException w:name="Medium Grid 3 Accent 4" w:semiHidden="0" w:uiPriority="69" w:unhideWhenUsed="0"/>
+    <w:lsdException w:name="Dark List Accent 4" w:semiHidden="0" w:uiPriority="70" w:unhideWhenUsed="0"/>
+    <w:lsdException w:name="Colorful Shading Accent 4" w:semiHidden="0" w:uiPriority="71" w:unhideWhenUsed="0"/>
+    <w:lsdException w:name="Colorful List Accent 4" w:semiHidden="0" w:uiPriority="72" w:unhideWhenUsed="0"/>
+    <w:lsdException w:name="Colorful Grid Accent 4" w:semiHidden="0" w:uiPriority="73" w:unhideWhenUsed="0"/>
+    <w:lsdException w:name="Light Shading Accent 5" w:semiHidden="0" w:uiPriority="60" w:unhideWhenUsed="0"/>
+    <w:lsdException w:name="Light List Accent 5" w:semiHidden="0" w:uiPriority="61" w:unhideWhenUsed="0"/>
+    <w:lsdException w:name="Light Grid Accent 5" w:semiHidden="0" w:uiPriority="62" w:unhideWhenUsed="0"/>
+    <w:lsdException w:name="Medium Shading 1 Accent 5" w:semiHidden="0" w:uiPriority="63" w:unhideWhenUsed="0"/>
+    <w:lsdException w:name="Medium Shading 2 Accent 5" w:semiHidden="0" w:uiPriority="64" w:unhideWhenUsed="0"/>
+    <w:lsdException w:name="Medium List 1 Accent 5" w:semiHidden="0" w:uiPriority="65" w:unhideWhenUsed="0"/>
+    <w:lsdException w:name="Medium List 2 Accent 5" w:semiHidden="0" w:uiPriority="66" w:unhideWhenUsed="0"/>
+    <w:lsdException w:name="Medium Grid 1 Accent 5" w:semiHidden="0" w:uiPriority="67" w:unhideWhenUsed="0"/>
+    <w:lsdException w:name="Medium Grid 2 Accent 5" w:semiHidden="0" w:uiPriority="68" w:unhideWhenUsed="0"/>
+    <w:lsdException w:name="Medium Grid 3 Accent 5" w:semiHidden="0" w:uiPriority="69" w:unhideWhenUsed="0"/>
+    <w:lsdException w:name="Dark List Accent 5" w:semiHidden="0" w:uiPriority="70" w:unhideWhenUsed="0"/>
+    <w:lsdException w:name="Colorful Shading Accent 5" w:semiHidden="0" w:uiPriority="71" w:unhideWhenUsed="0"/>
+    <w:lsdException w:name="Colorful List Accent 5" w:semiHidden="0" w:uiPriority="72" w:unhideWhenUsed="0"/>
+    <w:lsdException w:name="Colorful Grid Accent 5" w:semiHidden="0" w:uiPriority="73" w:unhideWhenUsed="0"/>
+    <w:lsdException w:name="Light Shading Accent 6" w:semiHidden="0" w:uiPriority="60" w:unhideWhenUsed="0"/>
+    <w:lsdException w:name="Light List Accent 6" w:semiHidden="0" w:uiPriority="61" w:unhideWhenUsed="0"/>
+    <w:lsdException w:name="Light Grid Accent 6" w:semiHidden="0" w:uiPriority="62" w:unhideWhenUsed="0"/>
+    <w:lsdException w:name="Medium Shading 1 Accent 6" w:semiHidden="0" w:uiPriority="63" w:unhideWhenUsed="0"/>
+    <w:lsdException w:name="Medium Shading 2 Accent 6" w:semiHidden="0" w:uiPriority="64" w:unhideWhenUsed="0"/>
+    <w:lsdException w:name="Medium List 1 Accent 6" w:semiHidden="0" w:uiPriority="65" w:unhideWhenUsed="0"/>
+    <w:lsdException w:name="Medium List 2 Accent 6" w:semiHidden="0" w:uiPriority="66" w:unhideWhenUsed="0"/>
+    <w:lsdException w:name="Medium Grid 1 Accent 6" w:semiHidden="0" w:uiPriority="67" w:unhideWhenUsed="0"/>
+    <w:lsdException w:name="Medium Grid 2 Accent 6" w:semiHidden="0" w:uiPriority="68" w:unhideWhenUsed="0"/>
+    <w:lsdException w:name="Medium Grid 3 Accent 6" w:semiHidden="0" w:uiPriority="69" w:unhideWhenUsed="0"/>
+    <w:lsdException w:name="Dark List Accent 6" w:semiHidden="0" w:uiPriority="70" w:unhideWhenUsed="0"/>
+    <w:lsdException w:name="Colorful Shading Accent 6" w:semiHidden="0" w:uiPriority="71" w:unhideWhenUsed="0"/>
+    <w:lsdException w:name="Colorful List Accent 6" w:semiHidden="0" w:uiPriority="72" w:unhideWhenUsed="0"/>
+    <w:lsdException w:name="Colorful Grid Accent 6" w:semiHidden="0" w:uiPriority="73" w:unhideWhenUsed="0"/>
+    <w:lsdException w:name="Subtle Emphasis" w:semiHidden="0" w:uiPriority="19" w:unhideWhenUsed="0" w:qFormat="1"/>
+    <w:lsdException w:name="Intense Emphasis" w:semiHidden="0" w:uiPriority="21" w:unhideWhenUsed="0" w:qFormat="1"/>
+    <w:lsdException w:name="Subtle Reference" w:semiHidden="0" w:uiPriority="31" w:unhideWhenUsed="0" w:qFormat="1"/>
+    <w:lsdException w:name="Intense Reference" w:semiHidden="0" w:uiPriority="32" w:unhideWhenUsed="0" w:qFormat="1"/>
+    <w:lsdException w:name="Book Title" w:semiHidden="0" w:uiPriority="33" w:unhideWhenUsed="0" w:qFormat="1"/>
+    <w:lsdException w:name="Bibliography" w:uiPriority="37"/>
+    <w:lsdException w:name="TOC Heading" w:uiPriority="39" w:qFormat="1"/>
+  </w:latentStyles>
+  <w:style w:type="paragraph" w:default="1" w:styleId="Normal">
+    <w:name w:val="Normal"/>
+    <w:rPr>
+      <w:sz w:val="24"/>
+      <w:szCs w:val="24"/>
+      <w:lang w:eastAsia="en-US"/>
+    </w:rPr>
+  </w:style>
+  <w:style w:type="character" w:default="1" w:styleId="DefaultParagraphFont">
+    <w:name w:val="Default Paragraph Font"/>
+    <w:uiPriority w:val="1"/>
+    <w:semiHidden/>
+    <w:unhideWhenUsed/>
+  </w:style>
+  <w:style w:type="table" w:default="1" w:styleId="TableNormal">
+    <w:name w:val="Normal Table"/>
+    <w:uiPriority w:val="99"/>
+    <w:semiHidden/>
+    <w:unhideWhenUsed/>
+    <w:tblPr>
+      <w:tblInd w:w="0" w:type="dxa"/>
+      <w:tblCellMar>
+        <w:top w:w="0" w:type="dxa"/>
+        <w:left w:w="108" w:type="dxa"/>
+        <w:bottom w:w="0" w:type="dxa"/>
+        <w:right w:w="108" w:type="dxa"/>
+      </w:tblCellMar>
+    </w:tblPr>
+  </w:style>
+  <w:style w:type="numbering" w:default="1" w:styleId="NoList">
+    <w:name w:val="No List"/>
+    <w:uiPriority w:val="99"/>
+    <w:semiHidden/>
+    <w:unhideWhenUsed/>
+  </w:style>
+  <w:style w:type="character" w:styleId="Hyperlink">
+    <w:name w:val="Hyperlink"/>
+    <w:rPr>
+      <w:u w:val="single"/>
+    </w:rPr>
+  </w:style>
+  <w:style w:type="paragraph" w:customStyle="1" w:styleId="HeaderFooter">
+    <w:name w:val="Header &amp; Footer"/>
+    <w:pPr>
+      <w:tabs>
+        <w:tab w:val="right" w:pos="9020"/>
+      </w:tabs>
+    </w:pPr>
+    <w:rPr>
+      <w:rFonts w:ascii="Helvetica" w:hAnsi="Helvetica" w:cs="Arial Unicode MS"/>
+      <w:color w:val="000000"/>
+      <w:sz w:val="24"/>
+      <w:szCs w:val="24"/>
+    </w:rPr>
+  </w:style>
+  <w:style w:type="paragraph" w:customStyle="1" w:styleId="Body">
+    <w:name w:val="Body"/>
+    <w:rPr>
+      <w:rFonts w:cs="Arial Unicode MS"/>
+      <w:color w:val="000000"/>
+      <w:sz w:val="24"/>
+      <w:szCs w:val="24"/>
+      <w:u w:color="000000"/>
+    </w:rPr>
+  </w:style>
+  <w:style w:type="numbering" w:customStyle="1" w:styleId="ImportedStyle3">
+    <w:name w:val="Imported Style 3"/>
+    <w:pPr>
+      <w:numPr>
+        <w:numId w:val="1"/>
+      </w:numPr>
+    </w:pPr>
+  </w:style>
+  <w:style w:type="character" w:customStyle="1" w:styleId="None1">
+    <w:name w:val="None 1"/>
+    <w:rPr>
+      <w:rFonts w:ascii="Menlo" w:eastAsia="Arial Unicode MS" w:hAnsi="Menlo" w:cs="Arial Unicode MS"/>
       <w:b w:val="0"/>
       <w:bCs w:val="0"/>
       <w:i w:val="0"/>
@@ -1544,7 +1771,7 @@
 </file>
 
 <file path=word/theme/theme1.xml><?xml version="1.0" encoding="utf-8"?>
-<a:theme xmlns:a="http://schemas.openxmlformats.org/drawingml/2006/main" xmlns:r="http://schemas.openxmlformats.org/officeDocument/2006/relationships" name="Office Theme">
+<a:theme xmlns:a="http://schemas.openxmlformats.org/drawingml/2006/main" name="Office Theme">
   <a:themeElements>
     <a:clrScheme name="Office Theme">
       <a:dk1>
@@ -1670,7 +1897,7 @@
       <a:effectStyleLst>
         <a:effectStyle>
           <a:effectLst>
-            <a:outerShdw sx="100000" sy="100000" kx="0" ky="0" algn="b" rotWithShape="0" blurRad="38100" dist="23000" dir="5400000">
+            <a:outerShdw blurRad="38100" dist="23000" dir="5400000" rotWithShape="0">
               <a:srgbClr val="000000">
                 <a:alpha val="35000"/>
               </a:srgbClr>
@@ -1679,7 +1906,7 @@
         </a:effectStyle>
         <a:effectStyle>
           <a:effectLst>
-            <a:outerShdw sx="100000" sy="100000" kx="0" ky="0" algn="b" rotWithShape="0" blurRad="38100" dist="23000" dir="5400000">
+            <a:outerShdw blurRad="38100" dist="23000" dir="5400000" rotWithShape="0">
               <a:srgbClr val="000000">
                 <a:alpha val="35000"/>
               </a:srgbClr>
@@ -1688,7 +1915,7 @@
         </a:effectStyle>
         <a:effectStyle>
           <a:effectLst>
-            <a:outerShdw sx="100000" sy="100000" kx="0" ky="0" algn="b" rotWithShape="0" blurRad="38100" dist="20000" dir="5400000">
+            <a:outerShdw blurRad="38100" dist="20000" dir="5400000" rotWithShape="0">
               <a:srgbClr val="000000">
                 <a:alpha val="38000"/>
               </a:srgbClr>
@@ -1762,7 +1989,7 @@
           <a:round/>
         </a:ln>
         <a:effectLst>
-          <a:outerShdw sx="100000" sy="100000" kx="0" ky="0" algn="b" rotWithShape="0" blurRad="38100" dist="23000" dir="5400000">
+          <a:outerShdw blurRad="38100" dist="23000" dir="5400000" rotWithShape="0">
             <a:srgbClr val="000000">
               <a:alpha val="35000"/>
             </a:srgbClr>
@@ -1770,7 +1997,7 @@
         </a:effectLst>
         <a:sp3d/>
       </a:spPr>
-      <a:bodyPr rot="0" spcFirstLastPara="1" vertOverflow="overflow" horzOverflow="overflow" vert="horz" wrap="square" lIns="45719" tIns="45719" rIns="45719" bIns="45719" numCol="1" spcCol="38100" rtlCol="0" anchor="ctr" upright="0">
+      <a:bodyPr rot="0" spcFirstLastPara="1" vertOverflow="overflow" horzOverflow="overflow" vert="horz" wrap="square" lIns="45719" tIns="45719" rIns="45719" bIns="45719" numCol="1" spcCol="38100" rtlCol="0" anchor="ctr">
         <a:spAutoFit/>
       </a:bodyPr>
       <a:lstStyle>
@@ -1789,7 +2016,7 @@
           <a:buFontTx/>
           <a:buNone/>
           <a:tabLst/>
-          <a:defRPr b="0" baseline="0" cap="none" i="0" spc="0" strike="noStrike" sz="1800" u="none" kumimoji="0" normalizeH="0">
+          <a:defRPr kumimoji="0" sz="1800" b="0" i="0" u="none" strike="noStrike" cap="none" spc="0" normalizeH="0" baseline="0">
             <a:ln>
               <a:noFill/>
             </a:ln>
@@ -1819,7 +2046,7 @@
           <a:buFontTx/>
           <a:buNone/>
           <a:tabLst/>
-          <a:defRPr b="0" baseline="0" cap="none" i="0" spc="0" strike="noStrike" sz="1800" u="none" kumimoji="0" normalizeH="0">
+          <a:defRPr kumimoji="0" sz="1800" b="0" i="0" u="none" strike="noStrike" cap="none" spc="0" normalizeH="0" baseline="0">
             <a:ln>
               <a:noFill/>
             </a:ln>
@@ -1845,7 +2072,7 @@
           <a:buFontTx/>
           <a:buNone/>
           <a:tabLst/>
-          <a:defRPr b="0" baseline="0" cap="none" i="0" spc="0" strike="noStrike" sz="1800" u="none" kumimoji="0" normalizeH="0">
+          <a:defRPr kumimoji="0" sz="1800" b="0" i="0" u="none" strike="noStrike" cap="none" spc="0" normalizeH="0" baseline="0">
             <a:ln>
               <a:noFill/>
             </a:ln>
@@ -1871,7 +2098,7 @@
           <a:buFontTx/>
           <a:buNone/>
           <a:tabLst/>
-          <a:defRPr b="0" baseline="0" cap="none" i="0" spc="0" strike="noStrike" sz="1800" u="none" kumimoji="0" normalizeH="0">
+          <a:defRPr kumimoji="0" sz="1800" b="0" i="0" u="none" strike="noStrike" cap="none" spc="0" normalizeH="0" baseline="0">
             <a:ln>
               <a:noFill/>
             </a:ln>
@@ -1897,7 +2124,7 @@
           <a:buFontTx/>
           <a:buNone/>
           <a:tabLst/>
-          <a:defRPr b="0" baseline="0" cap="none" i="0" spc="0" strike="noStrike" sz="1800" u="none" kumimoji="0" normalizeH="0">
+          <a:defRPr kumimoji="0" sz="1800" b="0" i="0" u="none" strike="noStrike" cap="none" spc="0" normalizeH="0" baseline="0">
             <a:ln>
               <a:noFill/>
             </a:ln>
@@ -1923,7 +2150,7 @@
           <a:buFontTx/>
           <a:buNone/>
           <a:tabLst/>
-          <a:defRPr b="0" baseline="0" cap="none" i="0" spc="0" strike="noStrike" sz="1800" u="none" kumimoji="0" normalizeH="0">
+          <a:defRPr kumimoji="0" sz="1800" b="0" i="0" u="none" strike="noStrike" cap="none" spc="0" normalizeH="0" baseline="0">
             <a:ln>
               <a:noFill/>
             </a:ln>
@@ -1949,7 +2176,7 @@
           <a:buFontTx/>
           <a:buNone/>
           <a:tabLst/>
-          <a:defRPr b="0" baseline="0" cap="none" i="0" spc="0" strike="noStrike" sz="1800" u="none" kumimoji="0" normalizeH="0">
+          <a:defRPr kumimoji="0" sz="1800" b="0" i="0" u="none" strike="noStrike" cap="none" spc="0" normalizeH="0" baseline="0">
             <a:ln>
               <a:noFill/>
             </a:ln>
@@ -1975,7 +2202,7 @@
           <a:buFontTx/>
           <a:buNone/>
           <a:tabLst/>
-          <a:defRPr b="0" baseline="0" cap="none" i="0" spc="0" strike="noStrike" sz="1800" u="none" kumimoji="0" normalizeH="0">
+          <a:defRPr kumimoji="0" sz="1800" b="0" i="0" u="none" strike="noStrike" cap="none" spc="0" normalizeH="0" baseline="0">
             <a:ln>
               <a:noFill/>
             </a:ln>
@@ -2001,7 +2228,7 @@
           <a:buFontTx/>
           <a:buNone/>
           <a:tabLst/>
-          <a:defRPr b="0" baseline="0" cap="none" i="0" spc="0" strike="noStrike" sz="1800" u="none" kumimoji="0" normalizeH="0">
+          <a:defRPr kumimoji="0" sz="1800" b="0" i="0" u="none" strike="noStrike" cap="none" spc="0" normalizeH="0" baseline="0">
             <a:ln>
               <a:noFill/>
             </a:ln>
@@ -2027,7 +2254,7 @@
           <a:buFontTx/>
           <a:buNone/>
           <a:tabLst/>
-          <a:defRPr b="0" baseline="0" cap="none" i="0" spc="0" strike="noStrike" sz="1800" u="none" kumimoji="0" normalizeH="0">
+          <a:defRPr kumimoji="0" sz="1800" b="0" i="0" u="none" strike="noStrike" cap="none" spc="0" normalizeH="0" baseline="0">
             <a:ln>
               <a:noFill/>
             </a:ln>
@@ -2040,9 +2267,15 @@
         </a:lvl9pPr>
       </a:lstStyle>
       <a:style>
-        <a:lnRef idx="0"/>
-        <a:fillRef idx="0"/>
-        <a:effectRef idx="0"/>
+        <a:lnRef idx="0">
+          <a:scrgbClr r="0" g="0" b="0"/>
+        </a:lnRef>
+        <a:fillRef idx="0">
+          <a:scrgbClr r="0" g="0" b="0"/>
+        </a:fillRef>
+        <a:effectRef idx="0">
+          <a:scrgbClr r="0" g="0" b="0"/>
+        </a:effectRef>
         <a:fontRef idx="none"/>
       </a:style>
     </a:spDef>
@@ -2057,7 +2290,7 @@
           <a:round/>
         </a:ln>
         <a:effectLst>
-          <a:outerShdw sx="100000" sy="100000" kx="0" ky="0" algn="b" rotWithShape="0" blurRad="38100" dist="20000" dir="5400000">
+          <a:outerShdw blurRad="38100" dist="20000" dir="5400000" rotWithShape="0">
             <a:srgbClr val="000000">
               <a:alpha val="38000"/>
             </a:srgbClr>
@@ -2065,7 +2298,7 @@
         </a:effectLst>
         <a:sp3d/>
       </a:spPr>
-      <a:bodyPr rot="0" spcFirstLastPara="1" vertOverflow="overflow" horzOverflow="overflow" vert="horz" wrap="square" lIns="91439" tIns="45719" rIns="91439" bIns="45719" numCol="1" spcCol="38100" rtlCol="0" anchor="t" upright="0">
+      <a:bodyPr rot="0" spcFirstLastPara="1" vertOverflow="overflow" horzOverflow="overflow" vert="horz" wrap="square" lIns="91439" tIns="45719" rIns="91439" bIns="45719" numCol="1" spcCol="38100" rtlCol="0" anchor="t">
         <a:noAutofit/>
       </a:bodyPr>
       <a:lstStyle>
@@ -2084,7 +2317,7 @@
           <a:buFontTx/>
           <a:buNone/>
           <a:tabLst/>
-          <a:defRPr b="0" baseline="0" cap="none" i="0" spc="0" strike="noStrike" sz="1800" u="none" kumimoji="0" normalizeH="0">
+          <a:defRPr kumimoji="0" sz="1800" b="0" i="0" u="none" strike="noStrike" cap="none" spc="0" normalizeH="0" baseline="0">
             <a:ln>
               <a:noFill/>
             </a:ln>
@@ -2110,7 +2343,7 @@
           <a:buFontTx/>
           <a:buNone/>
           <a:tabLst/>
-          <a:defRPr b="0" baseline="0" cap="none" i="0" spc="0" strike="noStrike" sz="1800" u="none" kumimoji="0" normalizeH="0">
+          <a:defRPr kumimoji="0" sz="1800" b="0" i="0" u="none" strike="noStrike" cap="none" spc="0" normalizeH="0" baseline="0">
             <a:ln>
               <a:noFill/>
             </a:ln>
@@ -2136,7 +2369,7 @@
           <a:buFontTx/>
           <a:buNone/>
           <a:tabLst/>
-          <a:defRPr b="0" baseline="0" cap="none" i="0" spc="0" strike="noStrike" sz="1800" u="none" kumimoji="0" normalizeH="0">
+          <a:defRPr kumimoji="0" sz="1800" b="0" i="0" u="none" strike="noStrike" cap="none" spc="0" normalizeH="0" baseline="0">
             <a:ln>
               <a:noFill/>
             </a:ln>
@@ -2162,7 +2395,7 @@
           <a:buFontTx/>
           <a:buNone/>
           <a:tabLst/>
-          <a:defRPr b="0" baseline="0" cap="none" i="0" spc="0" strike="noStrike" sz="1800" u="none" kumimoji="0" normalizeH="0">
+          <a:defRPr kumimoji="0" sz="1800" b="0" i="0" u="none" strike="noStrike" cap="none" spc="0" normalizeH="0" baseline="0">
             <a:ln>
               <a:noFill/>
             </a:ln>
@@ -2188,7 +2421,7 @@
           <a:buFontTx/>
           <a:buNone/>
           <a:tabLst/>
-          <a:defRPr b="0" baseline="0" cap="none" i="0" spc="0" strike="noStrike" sz="1800" u="none" kumimoji="0" normalizeH="0">
+          <a:defRPr kumimoji="0" sz="1800" b="0" i="0" u="none" strike="noStrike" cap="none" spc="0" normalizeH="0" baseline="0">
             <a:ln>
               <a:noFill/>
             </a:ln>
@@ -2214,7 +2447,7 @@
           <a:buFontTx/>
           <a:buNone/>
           <a:tabLst/>
-          <a:defRPr b="0" baseline="0" cap="none" i="0" spc="0" strike="noStrike" sz="1800" u="none" kumimoji="0" normalizeH="0">
+          <a:defRPr kumimoji="0" sz="1800" b="0" i="0" u="none" strike="noStrike" cap="none" spc="0" normalizeH="0" baseline="0">
             <a:ln>
               <a:noFill/>
             </a:ln>
@@ -2240,7 +2473,7 @@
           <a:buFontTx/>
           <a:buNone/>
           <a:tabLst/>
-          <a:defRPr b="0" baseline="0" cap="none" i="0" spc="0" strike="noStrike" sz="1800" u="none" kumimoji="0" normalizeH="0">
+          <a:defRPr kumimoji="0" sz="1800" b="0" i="0" u="none" strike="noStrike" cap="none" spc="0" normalizeH="0" baseline="0">
             <a:ln>
               <a:noFill/>
             </a:ln>
@@ -2266,7 +2499,7 @@
           <a:buFontTx/>
           <a:buNone/>
           <a:tabLst/>
-          <a:defRPr b="0" baseline="0" cap="none" i="0" spc="0" strike="noStrike" sz="1800" u="none" kumimoji="0" normalizeH="0">
+          <a:defRPr kumimoji="0" sz="1800" b="0" i="0" u="none" strike="noStrike" cap="none" spc="0" normalizeH="0" baseline="0">
             <a:ln>
               <a:noFill/>
             </a:ln>
@@ -2292,7 +2525,7 @@
           <a:buFontTx/>
           <a:buNone/>
           <a:tabLst/>
-          <a:defRPr b="0" baseline="0" cap="none" i="0" spc="0" strike="noStrike" sz="1800" u="none" kumimoji="0" normalizeH="0">
+          <a:defRPr kumimoji="0" sz="1800" b="0" i="0" u="none" strike="noStrike" cap="none" spc="0" normalizeH="0" baseline="0">
             <a:ln>
               <a:noFill/>
             </a:ln>
@@ -2318,7 +2551,7 @@
           <a:buFontTx/>
           <a:buNone/>
           <a:tabLst/>
-          <a:defRPr b="0" baseline="0" cap="none" i="0" spc="0" strike="noStrike" sz="1800" u="none" kumimoji="0" normalizeH="0">
+          <a:defRPr kumimoji="0" sz="1800" b="0" i="0" u="none" strike="noStrike" cap="none" spc="0" normalizeH="0" baseline="0">
             <a:ln>
               <a:noFill/>
             </a:ln>
@@ -2331,9 +2564,15 @@
         </a:lvl9pPr>
       </a:lstStyle>
       <a:style>
-        <a:lnRef idx="0"/>
-        <a:fillRef idx="0"/>
-        <a:effectRef idx="0"/>
+        <a:lnRef idx="0">
+          <a:scrgbClr r="0" g="0" b="0"/>
+        </a:lnRef>
+        <a:fillRef idx="0">
+          <a:scrgbClr r="0" g="0" b="0"/>
+        </a:fillRef>
+        <a:effectRef idx="0">
+          <a:scrgbClr r="0" g="0" b="0"/>
+        </a:effectRef>
         <a:fontRef idx="none"/>
       </a:style>
     </a:lnDef>
@@ -2347,7 +2586,7 @@
         <a:effectLst/>
         <a:sp3d/>
       </a:spPr>
-      <a:bodyPr rot="0" spcFirstLastPara="1" vertOverflow="overflow" horzOverflow="overflow" vert="horz" wrap="square" lIns="45719" tIns="45719" rIns="45719" bIns="45719" numCol="1" spcCol="38100" rtlCol="0" anchor="t" upright="0">
+      <a:bodyPr rot="0" spcFirstLastPara="1" vertOverflow="overflow" horzOverflow="overflow" vert="horz" wrap="square" lIns="45719" tIns="45719" rIns="45719" bIns="45719" numCol="1" spcCol="38100" rtlCol="0" anchor="t">
         <a:spAutoFit/>
       </a:bodyPr>
       <a:lstStyle>
@@ -2366,7 +2605,7 @@
           <a:buFontTx/>
           <a:buNone/>
           <a:tabLst/>
-          <a:defRPr b="0" baseline="0" cap="none" i="0" spc="0" strike="noStrike" sz="1800" u="none" kumimoji="0" normalizeH="0">
+          <a:defRPr kumimoji="0" sz="1800" b="0" i="0" u="none" strike="noStrike" cap="none" spc="0" normalizeH="0" baseline="0">
             <a:ln>
               <a:noFill/>
             </a:ln>
@@ -2396,7 +2635,7 @@
           <a:buFontTx/>
           <a:buNone/>
           <a:tabLst/>
-          <a:defRPr b="0" baseline="0" cap="none" i="0" spc="0" strike="noStrike" sz="1800" u="none" kumimoji="0" normalizeH="0">
+          <a:defRPr kumimoji="0" sz="1800" b="0" i="0" u="none" strike="noStrike" cap="none" spc="0" normalizeH="0" baseline="0">
             <a:ln>
               <a:noFill/>
             </a:ln>
@@ -2422,7 +2661,7 @@
           <a:buFontTx/>
           <a:buNone/>
           <a:tabLst/>
-          <a:defRPr b="0" baseline="0" cap="none" i="0" spc="0" strike="noStrike" sz="1800" u="none" kumimoji="0" normalizeH="0">
+          <a:defRPr kumimoji="0" sz="1800" b="0" i="0" u="none" strike="noStrike" cap="none" spc="0" normalizeH="0" baseline="0">
             <a:ln>
               <a:noFill/>
             </a:ln>
@@ -2448,7 +2687,7 @@
           <a:buFontTx/>
           <a:buNone/>
           <a:tabLst/>
-          <a:defRPr b="0" baseline="0" cap="none" i="0" spc="0" strike="noStrike" sz="1800" u="none" kumimoji="0" normalizeH="0">
+          <a:defRPr kumimoji="0" sz="1800" b="0" i="0" u="none" strike="noStrike" cap="none" spc="0" normalizeH="0" baseline="0">
             <a:ln>
               <a:noFill/>
             </a:ln>
@@ -2474,7 +2713,7 @@
           <a:buFontTx/>
           <a:buNone/>
           <a:tabLst/>
-          <a:defRPr b="0" baseline="0" cap="none" i="0" spc="0" strike="noStrike" sz="1800" u="none" kumimoji="0" normalizeH="0">
+          <a:defRPr kumimoji="0" sz="1800" b="0" i="0" u="none" strike="noStrike" cap="none" spc="0" normalizeH="0" baseline="0">
             <a:ln>
               <a:noFill/>
             </a:ln>
@@ -2500,7 +2739,7 @@
           <a:buFontTx/>
           <a:buNone/>
           <a:tabLst/>
-          <a:defRPr b="0" baseline="0" cap="none" i="0" spc="0" strike="noStrike" sz="1800" u="none" kumimoji="0" normalizeH="0">
+          <a:defRPr kumimoji="0" sz="1800" b="0" i="0" u="none" strike="noStrike" cap="none" spc="0" normalizeH="0" baseline="0">
             <a:ln>
               <a:noFill/>
             </a:ln>
@@ -2526,7 +2765,7 @@
           <a:buFontTx/>
           <a:buNone/>
           <a:tabLst/>
-          <a:defRPr b="0" baseline="0" cap="none" i="0" spc="0" strike="noStrike" sz="1800" u="none" kumimoji="0" normalizeH="0">
+          <a:defRPr kumimoji="0" sz="1800" b="0" i="0" u="none" strike="noStrike" cap="none" spc="0" normalizeH="0" baseline="0">
             <a:ln>
               <a:noFill/>
             </a:ln>
@@ -2552,7 +2791,7 @@
           <a:buFontTx/>
           <a:buNone/>
           <a:tabLst/>
-          <a:defRPr b="0" baseline="0" cap="none" i="0" spc="0" strike="noStrike" sz="1800" u="none" kumimoji="0" normalizeH="0">
+          <a:defRPr kumimoji="0" sz="1800" b="0" i="0" u="none" strike="noStrike" cap="none" spc="0" normalizeH="0" baseline="0">
             <a:ln>
               <a:noFill/>
             </a:ln>
@@ -2578,7 +2817,7 @@
           <a:buFontTx/>
           <a:buNone/>
           <a:tabLst/>
-          <a:defRPr b="0" baseline="0" cap="none" i="0" spc="0" strike="noStrike" sz="1800" u="none" kumimoji="0" normalizeH="0">
+          <a:defRPr kumimoji="0" sz="1800" b="0" i="0" u="none" strike="noStrike" cap="none" spc="0" normalizeH="0" baseline="0">
             <a:ln>
               <a:noFill/>
             </a:ln>
@@ -2604,7 +2843,7 @@
           <a:buFontTx/>
           <a:buNone/>
           <a:tabLst/>
-          <a:defRPr b="0" baseline="0" cap="none" i="0" spc="0" strike="noStrike" sz="1800" u="none" kumimoji="0" normalizeH="0">
+          <a:defRPr kumimoji="0" sz="1800" b="0" i="0" u="none" strike="noStrike" cap="none" spc="0" normalizeH="0" baseline="0">
             <a:ln>
               <a:noFill/>
             </a:ln>
@@ -2617,12 +2856,19 @@
         </a:lvl9pPr>
       </a:lstStyle>
       <a:style>
-        <a:lnRef idx="0"/>
-        <a:fillRef idx="0"/>
-        <a:effectRef idx="0"/>
+        <a:lnRef idx="0">
+          <a:scrgbClr r="0" g="0" b="0"/>
+        </a:lnRef>
+        <a:fillRef idx="0">
+          <a:scrgbClr r="0" g="0" b="0"/>
+        </a:fillRef>
+        <a:effectRef idx="0">
+          <a:scrgbClr r="0" g="0" b="0"/>
+        </a:effectRef>
         <a:fontRef idx="none"/>
       </a:style>
     </a:txDef>
   </a:objectDefaults>
+  <a:extraClrSchemeLst/>
 </a:theme>
 </file>
</xml_diff>

<commit_message>
Updated What the Function rules to say Python 3
</commit_message>
<xml_diff>
--- a/data/events/WhatTheFunctionRules.docx
+++ b/data/events/WhatTheFunctionRules.docx
@@ -7,8 +7,6 @@
         <w:pStyle w:val="Body"/>
         <w:jc w:val="center"/>
       </w:pPr>
-      <w:bookmarkStart w:id="0" w:name="_GoBack"/>
-      <w:bookmarkEnd w:id="0"/>
       <w:r>
         <w:rPr>
           <w:b/>
@@ -66,19 +64,19 @@
         <w:rPr>
           <w:u w:color="3366FF"/>
         </w:rPr>
-        <w:t>Teams will, given code fragments in the Python programming language, answer questions about the code, using concepts from both math and computer science</w:t>
+        <w:t>Teams will, given code fragments in the Python</w:t>
       </w:r>
       <w:r>
         <w:rPr>
           <w:u w:color="3366FF"/>
         </w:rPr>
-        <w:t xml:space="preserve">. </w:t>
+        <w:t xml:space="preserve"> 3</w:t>
       </w:r>
       <w:r>
         <w:rPr>
           <w:u w:color="3366FF"/>
         </w:rPr>
-        <w:t xml:space="preserve">There is an emphasis on </w:t>
+        <w:t xml:space="preserve"> programming language, answer questions about the code, using concepts from both math and computer science. There is an emphasis on </w:t>
       </w:r>
       <w:r>
         <w:rPr>
@@ -108,29 +106,14 @@
           <w:bCs/>
           <w:u w:val="single"/>
         </w:rPr>
-        <w:t xml:space="preserve">A TEAM OF </w:t>
+        <w:t>A TEAM OF UP TO</w:t>
       </w:r>
       <w:r>
         <w:rPr>
           <w:b/>
           <w:bCs/>
-          <w:u w:val="single"/>
-        </w:rPr>
-        <w:t>UP TO</w:t>
-      </w:r>
-      <w:r>
-        <w:rPr>
-          <w:b/>
-          <w:bCs/>
-        </w:rPr>
-        <w:t>:</w:t>
-      </w:r>
-      <w:r>
-        <w:rPr>
-          <w:b/>
-          <w:bCs/>
-        </w:rPr>
-        <w:t xml:space="preserve"> </w:t>
+        </w:rPr>
+        <w:t xml:space="preserve">: </w:t>
       </w:r>
       <w:r>
         <w:t>2</w:t>
@@ -233,19 +216,7 @@
         <w:jc w:val="both"/>
       </w:pPr>
       <w:r>
-        <w:t>Each team may bring one 8.5</w:t>
-      </w:r>
-      <w:r>
-        <w:t xml:space="preserve">” </w:t>
-      </w:r>
-      <w:r>
-        <w:t>x 11</w:t>
-      </w:r>
-      <w:r>
-        <w:t xml:space="preserve">” </w:t>
-      </w:r>
-      <w:r>
-        <w:t xml:space="preserve">sheet of paper, with any desired information on both sides of the paper. </w:t>
+        <w:t xml:space="preserve">Each team may bring one 8.5” x 11” sheet of paper, with any desired information on both sides of the paper. </w:t>
       </w:r>
     </w:p>
     <w:p>
@@ -258,10 +229,7 @@
         <w:jc w:val="both"/>
       </w:pPr>
       <w:r>
-        <w:t xml:space="preserve">Scratch paper will be provided by </w:t>
-      </w:r>
-      <w:r>
-        <w:t>the event supervisor.</w:t>
+        <w:t>Scratch paper will be provided by the event supervisor.</w:t>
       </w:r>
     </w:p>
     <w:p>
@@ -274,10 +242,7 @@
         <w:jc w:val="both"/>
       </w:pPr>
       <w:r>
-        <w:t>The test will be conducted on paper,</w:t>
-      </w:r>
-      <w:r>
-        <w:t xml:space="preserve"> without the use of computers. Competitors may not bring any electronic devices into the testing room, including phones, computers, calculators, and smart watches.</w:t>
+        <w:t>The test will be conducted on paper, without the use of computers. Competitors may not bring any electronic devices into the testing room, including phones, computers, calculators, and smart watches.</w:t>
       </w:r>
     </w:p>
     <w:p>
@@ -311,10 +276,7 @@
         <w:jc w:val="both"/>
       </w:pPr>
       <w:r>
-        <w:t>Teams will not be required to write code, aside from small fragments (up to</w:t>
-      </w:r>
-      <w:r>
-        <w:t xml:space="preserve"> a line long)</w:t>
+        <w:t>Teams will not be required to write code, aside from small fragments (up to a line long)</w:t>
       </w:r>
     </w:p>
     <w:p>
@@ -327,7 +289,18 @@
         <w:jc w:val="both"/>
       </w:pPr>
       <w:r>
-        <w:t>Questions will require knowledge of basic Python syntax, including to the following:</w:t>
+        <w:t>Questions will require knowledge of basic Python</w:t>
+      </w:r>
+      <w:r>
+        <w:t xml:space="preserve"> 3</w:t>
+      </w:r>
+      <w:r>
+        <w:t xml:space="preserve"> syntax, incl</w:t>
+      </w:r>
+      <w:bookmarkStart w:id="0" w:name="_GoBack"/>
+      <w:bookmarkEnd w:id="0"/>
+      <w:r>
+        <w:t>uding to the following:</w:t>
       </w:r>
     </w:p>
     <w:p>
@@ -366,14 +339,7 @@
           <w:b/>
           <w:bCs/>
         </w:rPr>
-        <w:t xml:space="preserve">including lambda expressions and using functions as variables or arguments of </w:t>
-      </w:r>
-      <w:r>
-        <w:rPr>
-          <w:b/>
-          <w:bCs/>
-        </w:rPr>
-        <w:t>other functions</w:t>
+        <w:t>including lambda expressions and using functions as variables or arguments of other functions</w:t>
       </w:r>
     </w:p>
     <w:p>
@@ -506,109 +472,10 @@
         <w:rPr>
           <w:rStyle w:val="None1"/>
         </w:rPr>
-        <w:t>+</w:t>
-      </w:r>
-      <w:r>
-        <w:rPr>
-          <w:rStyle w:val="None1"/>
-        </w:rPr>
-        <w:t>,</w:t>
-      </w:r>
-      <w:r>
-        <w:rPr>
-          <w:rStyle w:val="None1"/>
-        </w:rPr>
-        <w:t xml:space="preserve"> -</w:t>
-      </w:r>
-      <w:r>
-        <w:rPr>
-          <w:rStyle w:val="None1"/>
-        </w:rPr>
-        <w:t>,</w:t>
-      </w:r>
-      <w:r>
-        <w:rPr>
-          <w:rStyle w:val="None1"/>
-        </w:rPr>
-        <w:t xml:space="preserve"> *</w:t>
-      </w:r>
-      <w:r>
-        <w:rPr>
-          <w:rStyle w:val="None1"/>
-        </w:rPr>
-        <w:t>,</w:t>
-      </w:r>
-      <w:r>
-        <w:rPr>
-          <w:rStyle w:val="None1"/>
-        </w:rPr>
-        <w:t xml:space="preserve"> /</w:t>
-      </w:r>
-      <w:r>
-        <w:rPr>
-          <w:rStyle w:val="None1"/>
-        </w:rPr>
-        <w:t>,</w:t>
-      </w:r>
-      <w:r>
-        <w:rPr>
-          <w:rStyle w:val="None1"/>
-        </w:rPr>
-        <w:t xml:space="preserve"> //</w:t>
-      </w:r>
-      <w:r>
-        <w:rPr>
-          <w:rStyle w:val="None1"/>
-        </w:rPr>
-        <w:t>,</w:t>
-      </w:r>
-      <w:r>
-        <w:rPr>
-          <w:rStyle w:val="None1"/>
-        </w:rPr>
-        <w:t xml:space="preserve"> **</w:t>
-      </w:r>
-      <w:r>
-        <w:rPr>
-          <w:rStyle w:val="None1"/>
-        </w:rPr>
-        <w:t>,</w:t>
-      </w:r>
-      <w:r>
-        <w:rPr>
-          <w:rStyle w:val="None1"/>
-        </w:rPr>
-        <w:t xml:space="preserve"> %</w:t>
-      </w:r>
-      <w:r>
-        <w:rPr>
-          <w:rStyle w:val="None1"/>
-        </w:rPr>
-        <w:t>,</w:t>
-      </w:r>
-      <w:r>
-        <w:rPr>
-          <w:rStyle w:val="None1"/>
-        </w:rPr>
-        <w:t xml:space="preserve"> ==</w:t>
-      </w:r>
-      <w:r>
-        <w:rPr>
-          <w:rStyle w:val="None1"/>
-        </w:rPr>
-        <w:t>,</w:t>
-      </w:r>
-      <w:r>
-        <w:rPr>
-          <w:rStyle w:val="None1"/>
-        </w:rPr>
-        <w:t xml:space="preserve"> !=</w:t>
-      </w:r>
-      <w:r>
-        <w:t xml:space="preserve"> (all but the</w:t>
-      </w:r>
-      <w:r>
-        <w:t xml:space="preserve"> last two are on integers only except </w:t>
+        <w:t>+, -, *, /, //, **, %, ==, !=</w:t>
+      </w:r>
+      <w:r>
+        <w:t xml:space="preserve"> (all but the last two are on integers only except </w:t>
       </w:r>
       <w:r>
         <w:rPr>
@@ -735,13 +602,7 @@
         <w:rPr>
           <w:u w:color="3366FF"/>
         </w:rPr>
-        <w:t>basic computer science conc</w:t>
-      </w:r>
-      <w:r>
-        <w:rPr>
-          <w:u w:color="3366FF"/>
-        </w:rPr>
-        <w:t>epts such as runtime analysis and big O notation.</w:t>
+        <w:t>basic computer science concepts such as runtime analysis and big O notation.</w:t>
       </w:r>
       <w:r>
         <w:rPr>
@@ -827,10 +688,7 @@
         <w:jc w:val="both"/>
       </w:pPr>
       <w:r>
-        <w:t>Types and built-in functions not previously listed (in</w:t>
-      </w:r>
-      <w:r>
-        <w:t xml:space="preserve">cluding </w:t>
+        <w:t xml:space="preserve">Types and built-in functions not previously listed (including </w:t>
       </w:r>
       <w:r>
         <w:rPr>
@@ -932,13 +790,7 @@
         <w:rPr>
           <w:u w:color="3366FF"/>
         </w:rPr>
-        <w:t xml:space="preserve">Point values will be indicated on </w:t>
-      </w:r>
-      <w:r>
-        <w:rPr>
-          <w:u w:color="3366FF"/>
-        </w:rPr>
-        <w:t>each problem. Problems to be used as tiebreakers will be selected beforehand.</w:t>
+        <w:t>Point values will be indicated on each problem. Problems to be used as tiebreakers will be selected beforehand.</w:t>
       </w:r>
     </w:p>
     <w:sectPr>

</xml_diff>